<commit_message>
Ajustes na Documentação | Acrescentando Linha da Vida
</commit_message>
<xml_diff>
--- a/Documentação - Individual(Final).docx
+++ b/Documentação - Individual(Final).docx
@@ -3555,7 +3555,7 @@
     </w:p>
     <w:sdt>
       <w:sdtPr>
-        <w:id w:val="1090395075"/>
+        <w:id w:val="1885016077"/>
         <w:docPartObj>
           <w:docPartGallery w:val="Table of Contents"/>
           <w:docPartUnique/>
@@ -3582,7 +3582,7 @@
           <w:r>
             <w:fldChar w:fldCharType="separate"/>
           </w:r>
-          <w:hyperlink w:anchor="_Toc1291457106">
+          <w:hyperlink w:anchor="_Toc663337072">
             <w:r>
               <w:rPr>
                 <w:rStyle w:val="Hyperlink"/>
@@ -3596,7 +3596,7 @@
               <w:fldChar w:fldCharType="begin"/>
             </w:r>
             <w:r>
-              <w:instrText xml:space="preserve">PAGEREF _Toc1291457106 \h</w:instrText>
+              <w:instrText xml:space="preserve">PAGEREF _Toc663337072 \h</w:instrText>
             </w:r>
             <w:r>
               <w:fldChar w:fldCharType="separate"/>
@@ -3623,7 +3623,7 @@
               <w:rStyle w:val="Hyperlink"/>
             </w:rPr>
           </w:pPr>
-          <w:hyperlink w:anchor="_Toc282681448">
+          <w:hyperlink w:anchor="_Toc1274381477">
             <w:r>
               <w:rPr>
                 <w:rStyle w:val="Hyperlink"/>
@@ -3637,7 +3637,7 @@
               <w:fldChar w:fldCharType="begin"/>
             </w:r>
             <w:r>
-              <w:instrText xml:space="preserve">PAGEREF _Toc282681448 \h</w:instrText>
+              <w:instrText xml:space="preserve">PAGEREF _Toc1274381477 \h</w:instrText>
             </w:r>
             <w:r>
               <w:fldChar w:fldCharType="separate"/>
@@ -3664,7 +3664,7 @@
               <w:rStyle w:val="Hyperlink"/>
             </w:rPr>
           </w:pPr>
-          <w:hyperlink w:anchor="_Toc195733913">
+          <w:hyperlink w:anchor="_Toc635702806">
             <w:r>
               <w:rPr>
                 <w:rStyle w:val="Hyperlink"/>
@@ -3678,7 +3678,7 @@
               <w:fldChar w:fldCharType="begin"/>
             </w:r>
             <w:r>
-              <w:instrText xml:space="preserve">PAGEREF _Toc195733913 \h</w:instrText>
+              <w:instrText xml:space="preserve">PAGEREF _Toc635702806 \h</w:instrText>
             </w:r>
             <w:r>
               <w:fldChar w:fldCharType="separate"/>
@@ -3705,7 +3705,7 @@
               <w:rStyle w:val="Hyperlink"/>
             </w:rPr>
           </w:pPr>
-          <w:hyperlink w:anchor="_Toc231660734">
+          <w:hyperlink w:anchor="_Toc1448370631">
             <w:r>
               <w:rPr>
                 <w:rStyle w:val="Hyperlink"/>
@@ -3719,7 +3719,7 @@
               <w:fldChar w:fldCharType="begin"/>
             </w:r>
             <w:r>
-              <w:instrText xml:space="preserve">PAGEREF _Toc231660734 \h</w:instrText>
+              <w:instrText xml:space="preserve">PAGEREF _Toc1448370631 \h</w:instrText>
             </w:r>
             <w:r>
               <w:fldChar w:fldCharType="separate"/>
@@ -3746,12 +3746,12 @@
               <w:rStyle w:val="Hyperlink"/>
             </w:rPr>
           </w:pPr>
-          <w:hyperlink w:anchor="_Toc1483165638">
+          <w:hyperlink w:anchor="_Toc1413313867">
             <w:r>
               <w:rPr>
                 <w:rStyle w:val="Hyperlink"/>
               </w:rPr>
-              <w:t>PREMISSAS, RESTRIÇÕES, RISCOS</w:t>
+              <w:t>VALORES</w:t>
             </w:r>
             <w:r>
               <w:tab/>
@@ -3760,7 +3760,7 @@
               <w:fldChar w:fldCharType="begin"/>
             </w:r>
             <w:r>
-              <w:instrText xml:space="preserve">PAGEREF _Toc1483165638 \h</w:instrText>
+              <w:instrText xml:space="preserve">PAGEREF _Toc1413313867 \h</w:instrText>
             </w:r>
             <w:r>
               <w:fldChar w:fldCharType="separate"/>
@@ -3787,12 +3787,12 @@
               <w:rStyle w:val="Hyperlink"/>
             </w:rPr>
           </w:pPr>
-          <w:hyperlink w:anchor="_Toc870025604">
+          <w:hyperlink w:anchor="_Toc1669501295">
             <w:r>
               <w:rPr>
                 <w:rStyle w:val="Hyperlink"/>
               </w:rPr>
-              <w:t>Premissas:</w:t>
+              <w:t>LINHA DA VIDA</w:t>
             </w:r>
             <w:r>
               <w:tab/>
@@ -3801,7 +3801,7 @@
               <w:fldChar w:fldCharType="begin"/>
             </w:r>
             <w:r>
-              <w:instrText xml:space="preserve">PAGEREF _Toc870025604 \h</w:instrText>
+              <w:instrText xml:space="preserve">PAGEREF _Toc1669501295 \h</w:instrText>
             </w:r>
             <w:r>
               <w:fldChar w:fldCharType="separate"/>
@@ -3828,12 +3828,12 @@
               <w:rStyle w:val="Hyperlink"/>
             </w:rPr>
           </w:pPr>
-          <w:hyperlink w:anchor="_Toc429378865">
+          <w:hyperlink w:anchor="_Toc286093317">
             <w:r>
               <w:rPr>
                 <w:rStyle w:val="Hyperlink"/>
               </w:rPr>
-              <w:t>Restrições:</w:t>
+              <w:t>VALORES</w:t>
             </w:r>
             <w:r>
               <w:tab/>
@@ -3842,7 +3842,7 @@
               <w:fldChar w:fldCharType="begin"/>
             </w:r>
             <w:r>
-              <w:instrText xml:space="preserve">PAGEREF _Toc429378865 \h</w:instrText>
+              <w:instrText xml:space="preserve">PAGEREF _Toc286093317 \h</w:instrText>
             </w:r>
             <w:r>
               <w:fldChar w:fldCharType="separate"/>
@@ -3851,7 +3851,7 @@
               <w:rPr>
                 <w:rStyle w:val="Hyperlink"/>
               </w:rPr>
-              <w:t>12</w:t>
+              <w:t>11</w:t>
             </w:r>
             <w:r>
               <w:fldChar w:fldCharType="end"/>
@@ -3869,12 +3869,12 @@
               <w:rStyle w:val="Hyperlink"/>
             </w:rPr>
           </w:pPr>
-          <w:hyperlink w:anchor="_Toc2111548394">
+          <w:hyperlink w:anchor="_Toc1924054945">
             <w:r>
               <w:rPr>
                 <w:rStyle w:val="Hyperlink"/>
               </w:rPr>
-              <w:t>Riscos:</w:t>
+              <w:t>DIFICULDADE</w:t>
             </w:r>
             <w:r>
               <w:tab/>
@@ -3883,7 +3883,7 @@
               <w:fldChar w:fldCharType="begin"/>
             </w:r>
             <w:r>
-              <w:instrText xml:space="preserve">PAGEREF _Toc2111548394 \h</w:instrText>
+              <w:instrText xml:space="preserve">PAGEREF _Toc1924054945 \h</w:instrText>
             </w:r>
             <w:r>
               <w:fldChar w:fldCharType="separate"/>
@@ -3892,7 +3892,89 @@
               <w:rPr>
                 <w:rStyle w:val="Hyperlink"/>
               </w:rPr>
-              <w:t>12</w:t>
+              <w:t>11</w:t>
+            </w:r>
+            <w:r>
+              <w:fldChar w:fldCharType="end"/>
+            </w:r>
+          </w:hyperlink>
+        </w:p>
+        <w:p>
+          <w:pPr>
+            <w:pStyle w:val="TOC2"/>
+            <w:tabs>
+              <w:tab w:val="right" w:leader="dot" w:pos="9015"/>
+            </w:tabs>
+            <w:bidi w:val="0"/>
+            <w:rPr>
+              <w:rStyle w:val="Hyperlink"/>
+            </w:rPr>
+          </w:pPr>
+          <w:hyperlink w:anchor="_Toc459222299">
+            <w:r>
+              <w:rPr>
+                <w:rStyle w:val="Hyperlink"/>
+              </w:rPr>
+              <w:t>SUPERAÇÃO</w:t>
+            </w:r>
+            <w:r>
+              <w:tab/>
+            </w:r>
+            <w:r>
+              <w:fldChar w:fldCharType="begin"/>
+            </w:r>
+            <w:r>
+              <w:instrText xml:space="preserve">PAGEREF _Toc459222299 \h</w:instrText>
+            </w:r>
+            <w:r>
+              <w:fldChar w:fldCharType="separate"/>
+            </w:r>
+            <w:r>
+              <w:rPr>
+                <w:rStyle w:val="Hyperlink"/>
+              </w:rPr>
+              <w:t>11</w:t>
+            </w:r>
+            <w:r>
+              <w:fldChar w:fldCharType="end"/>
+            </w:r>
+          </w:hyperlink>
+        </w:p>
+        <w:p>
+          <w:pPr>
+            <w:pStyle w:val="TOC2"/>
+            <w:tabs>
+              <w:tab w:val="right" w:leader="dot" w:pos="9015"/>
+            </w:tabs>
+            <w:bidi w:val="0"/>
+            <w:rPr>
+              <w:rStyle w:val="Hyperlink"/>
+            </w:rPr>
+          </w:pPr>
+          <w:hyperlink w:anchor="_Toc224449259">
+            <w:r>
+              <w:rPr>
+                <w:rStyle w:val="Hyperlink"/>
+              </w:rPr>
+              <w:t>GRATIDÃO</w:t>
+            </w:r>
+            <w:r>
+              <w:tab/>
+            </w:r>
+            <w:r>
+              <w:fldChar w:fldCharType="begin"/>
+            </w:r>
+            <w:r>
+              <w:instrText xml:space="preserve">PAGEREF _Toc224449259 \h</w:instrText>
+            </w:r>
+            <w:r>
+              <w:fldChar w:fldCharType="separate"/>
+            </w:r>
+            <w:r>
+              <w:rPr>
+                <w:rStyle w:val="Hyperlink"/>
+              </w:rPr>
+              <w:t>11</w:t>
             </w:r>
             <w:r>
               <w:fldChar w:fldCharType="end"/>
@@ -3910,7 +3992,171 @@
               <w:rStyle w:val="Hyperlink"/>
             </w:rPr>
           </w:pPr>
-          <w:hyperlink w:anchor="_Toc1211766027">
+          <w:hyperlink w:anchor="_Toc1917202237">
+            <w:r>
+              <w:rPr>
+                <w:rStyle w:val="Hyperlink"/>
+              </w:rPr>
+              <w:t>PREMISSAS, RESTRIÇÕES, RISCOS</w:t>
+            </w:r>
+            <w:r>
+              <w:tab/>
+            </w:r>
+            <w:r>
+              <w:fldChar w:fldCharType="begin"/>
+            </w:r>
+            <w:r>
+              <w:instrText xml:space="preserve">PAGEREF _Toc1917202237 \h</w:instrText>
+            </w:r>
+            <w:r>
+              <w:fldChar w:fldCharType="separate"/>
+            </w:r>
+            <w:r>
+              <w:rPr>
+                <w:rStyle w:val="Hyperlink"/>
+              </w:rPr>
+              <w:t>11</w:t>
+            </w:r>
+            <w:r>
+              <w:fldChar w:fldCharType="end"/>
+            </w:r>
+          </w:hyperlink>
+        </w:p>
+        <w:p>
+          <w:pPr>
+            <w:pStyle w:val="TOC2"/>
+            <w:tabs>
+              <w:tab w:val="right" w:leader="dot" w:pos="9015"/>
+            </w:tabs>
+            <w:bidi w:val="0"/>
+            <w:rPr>
+              <w:rStyle w:val="Hyperlink"/>
+            </w:rPr>
+          </w:pPr>
+          <w:hyperlink w:anchor="_Toc1660517417">
+            <w:r>
+              <w:rPr>
+                <w:rStyle w:val="Hyperlink"/>
+              </w:rPr>
+              <w:t>PREMISSAS</w:t>
+            </w:r>
+            <w:r>
+              <w:tab/>
+            </w:r>
+            <w:r>
+              <w:fldChar w:fldCharType="begin"/>
+            </w:r>
+            <w:r>
+              <w:instrText xml:space="preserve">PAGEREF _Toc1660517417 \h</w:instrText>
+            </w:r>
+            <w:r>
+              <w:fldChar w:fldCharType="separate"/>
+            </w:r>
+            <w:r>
+              <w:rPr>
+                <w:rStyle w:val="Hyperlink"/>
+              </w:rPr>
+              <w:t>11</w:t>
+            </w:r>
+            <w:r>
+              <w:fldChar w:fldCharType="end"/>
+            </w:r>
+          </w:hyperlink>
+        </w:p>
+        <w:p>
+          <w:pPr>
+            <w:pStyle w:val="TOC2"/>
+            <w:tabs>
+              <w:tab w:val="right" w:leader="dot" w:pos="9015"/>
+            </w:tabs>
+            <w:bidi w:val="0"/>
+            <w:rPr>
+              <w:rStyle w:val="Hyperlink"/>
+            </w:rPr>
+          </w:pPr>
+          <w:hyperlink w:anchor="_Toc675419456">
+            <w:r>
+              <w:rPr>
+                <w:rStyle w:val="Hyperlink"/>
+              </w:rPr>
+              <w:t>RESTRIÇÕES</w:t>
+            </w:r>
+            <w:r>
+              <w:tab/>
+            </w:r>
+            <w:r>
+              <w:fldChar w:fldCharType="begin"/>
+            </w:r>
+            <w:r>
+              <w:instrText xml:space="preserve">PAGEREF _Toc675419456 \h</w:instrText>
+            </w:r>
+            <w:r>
+              <w:fldChar w:fldCharType="separate"/>
+            </w:r>
+            <w:r>
+              <w:rPr>
+                <w:rStyle w:val="Hyperlink"/>
+              </w:rPr>
+              <w:t>12</w:t>
+            </w:r>
+            <w:r>
+              <w:fldChar w:fldCharType="end"/>
+            </w:r>
+          </w:hyperlink>
+        </w:p>
+        <w:p>
+          <w:pPr>
+            <w:pStyle w:val="TOC2"/>
+            <w:tabs>
+              <w:tab w:val="right" w:leader="dot" w:pos="9015"/>
+            </w:tabs>
+            <w:bidi w:val="0"/>
+            <w:rPr>
+              <w:rStyle w:val="Hyperlink"/>
+            </w:rPr>
+          </w:pPr>
+          <w:hyperlink w:anchor="_Toc1054773774">
+            <w:r>
+              <w:rPr>
+                <w:rStyle w:val="Hyperlink"/>
+              </w:rPr>
+              <w:t>RISCOS</w:t>
+            </w:r>
+            <w:r>
+              <w:tab/>
+            </w:r>
+            <w:r>
+              <w:fldChar w:fldCharType="begin"/>
+            </w:r>
+            <w:r>
+              <w:instrText xml:space="preserve">PAGEREF _Toc1054773774 \h</w:instrText>
+            </w:r>
+            <w:r>
+              <w:fldChar w:fldCharType="separate"/>
+            </w:r>
+            <w:r>
+              <w:rPr>
+                <w:rStyle w:val="Hyperlink"/>
+              </w:rPr>
+              <w:t>12</w:t>
+            </w:r>
+            <w:r>
+              <w:fldChar w:fldCharType="end"/>
+            </w:r>
+          </w:hyperlink>
+        </w:p>
+        <w:p>
+          <w:pPr>
+            <w:pStyle w:val="TOC1"/>
+            <w:tabs>
+              <w:tab w:val="right" w:leader="dot" w:pos="9015"/>
+            </w:tabs>
+            <w:bidi w:val="0"/>
+            <w:rPr>
+              <w:rStyle w:val="Hyperlink"/>
+            </w:rPr>
+          </w:pPr>
+          <w:hyperlink w:anchor="_Toc1313559741">
             <w:r>
               <w:rPr>
                 <w:rStyle w:val="Hyperlink"/>
@@ -3924,7 +4170,7 @@
               <w:fldChar w:fldCharType="begin"/>
             </w:r>
             <w:r>
-              <w:instrText xml:space="preserve">PAGEREF _Toc1211766027 \h</w:instrText>
+              <w:instrText xml:space="preserve">PAGEREF _Toc1313559741 \h</w:instrText>
             </w:r>
             <w:r>
               <w:fldChar w:fldCharType="separate"/>
@@ -4090,58 +4336,6 @@
     </w:p>
     <w:p>
       <w:pPr>
-        <w:pStyle w:val="Normal"/>
-        <w:jc w:val="both"/>
-        <w:rPr>
-          <w:rFonts w:ascii="Arial" w:hAnsi="Arial" w:eastAsia="Arial" w:cs="Arial"/>
-          <w:b w:val="0"/>
-          <w:bCs w:val="0"/>
-          <w:sz w:val="28"/>
-          <w:szCs w:val="28"/>
-        </w:rPr>
-      </w:pPr>
-    </w:p>
-    <w:p>
-      <w:pPr>
-        <w:pStyle w:val="Normal"/>
-        <w:jc w:val="both"/>
-        <w:rPr>
-          <w:rFonts w:ascii="Arial" w:hAnsi="Arial" w:eastAsia="Arial" w:cs="Arial"/>
-          <w:b w:val="0"/>
-          <w:bCs w:val="0"/>
-          <w:sz w:val="28"/>
-          <w:szCs w:val="28"/>
-        </w:rPr>
-      </w:pPr>
-    </w:p>
-    <w:p>
-      <w:pPr>
-        <w:pStyle w:val="Normal"/>
-        <w:jc w:val="both"/>
-        <w:rPr>
-          <w:rFonts w:ascii="Arial" w:hAnsi="Arial" w:eastAsia="Arial" w:cs="Arial"/>
-          <w:b w:val="0"/>
-          <w:bCs w:val="0"/>
-          <w:sz w:val="28"/>
-          <w:szCs w:val="28"/>
-        </w:rPr>
-      </w:pPr>
-    </w:p>
-    <w:p>
-      <w:pPr>
-        <w:pStyle w:val="Normal"/>
-        <w:jc w:val="both"/>
-        <w:rPr>
-          <w:rFonts w:ascii="Arial" w:hAnsi="Arial" w:eastAsia="Arial" w:cs="Arial"/>
-          <w:b w:val="0"/>
-          <w:bCs w:val="0"/>
-          <w:sz w:val="28"/>
-          <w:szCs w:val="28"/>
-        </w:rPr>
-      </w:pPr>
-    </w:p>
-    <w:p>
-      <w:pPr>
         <w:pStyle w:val="Heading1"/>
         <w:jc w:val="center"/>
         <w:rPr>
@@ -4153,7 +4347,7 @@
           <w:szCs w:val="28"/>
         </w:rPr>
       </w:pPr>
-      <w:bookmarkStart w:name="_Toc1291457106" w:id="1872024393"/>
+      <w:bookmarkStart w:name="_Toc663337072" w:id="150413351"/>
       <w:r>
         <w:rPr>
           <w:rFonts w:ascii="Arial" w:hAnsi="Arial" w:eastAsia="Arial" w:cs="Arial"/>
@@ -4165,7 +4359,7 @@
         </w:rPr>
         <w:t>CONTEXTO</w:t>
       </w:r>
-      <w:bookmarkEnd w:id="1872024393"/>
+      <w:bookmarkEnd w:id="150413351"/>
     </w:p>
     <w:p>
       <w:pPr>
@@ -5174,7 +5368,7 @@
           <w:szCs w:val="28"/>
         </w:rPr>
       </w:pPr>
-      <w:bookmarkStart w:name="_Toc282681448" w:id="1475795281"/>
+      <w:bookmarkStart w:name="_Toc1274381477" w:id="1696449496"/>
       <w:r>
         <w:rPr>
           <w:rFonts w:ascii="Arial" w:hAnsi="Arial" w:eastAsia="Arial" w:cs="Arial"/>
@@ -5186,7 +5380,7 @@
         </w:rPr>
         <w:t>OBJETO</w:t>
       </w:r>
-      <w:bookmarkEnd w:id="1475795281"/>
+      <w:bookmarkEnd w:id="1696449496"/>
     </w:p>
     <w:p>
       <w:pPr>
@@ -5440,7 +5634,7 @@
           <w:szCs w:val="28"/>
         </w:rPr>
       </w:pPr>
-      <w:bookmarkStart w:name="_Toc195733913" w:id="1490613257"/>
+      <w:bookmarkStart w:name="_Toc635702806" w:id="269204642"/>
       <w:r>
         <w:rPr>
           <w:rFonts w:ascii="Arial" w:hAnsi="Arial" w:eastAsia="Arial" w:cs="Arial"/>
@@ -5452,7 +5646,7 @@
         </w:rPr>
         <w:t>JUSTIFICATIVA</w:t>
       </w:r>
-      <w:bookmarkEnd w:id="1490613257"/>
+      <w:bookmarkEnd w:id="269204642"/>
     </w:p>
     <w:p>
       <w:pPr>
@@ -5724,7 +5918,7 @@
           <w:szCs w:val="28"/>
         </w:rPr>
       </w:pPr>
-      <w:bookmarkStart w:name="_Toc231660734" w:id="930510021"/>
+      <w:bookmarkStart w:name="_Toc1448370631" w:id="669941188"/>
       <w:r>
         <w:rPr>
           <w:rFonts w:ascii="Arial" w:hAnsi="Arial" w:eastAsia="Arial" w:cs="Arial"/>
@@ -5736,7 +5930,7 @@
         </w:rPr>
         <w:t>ESCOPO</w:t>
       </w:r>
-      <w:bookmarkEnd w:id="930510021"/>
+      <w:bookmarkEnd w:id="669941188"/>
     </w:p>
     <w:tbl>
       <w:tblPr>
@@ -6193,6 +6387,37 @@
     </w:p>
     <w:p>
       <w:pPr>
+        <w:jc w:val="center"/>
+      </w:pPr>
+    </w:p>
+    <w:p>
+      <w:pPr>
+        <w:jc w:val="center"/>
+      </w:pPr>
+    </w:p>
+    <w:p>
+      <w:pPr>
+        <w:jc w:val="center"/>
+      </w:pPr>
+    </w:p>
+    <w:p>
+      <w:pPr>
+        <w:jc w:val="center"/>
+      </w:pPr>
+    </w:p>
+    <w:p>
+      <w:pPr>
+        <w:jc w:val="center"/>
+      </w:pPr>
+    </w:p>
+    <w:p>
+      <w:pPr>
+        <w:pStyle w:val="Normal"/>
+        <w:jc w:val="center"/>
+      </w:pPr>
+    </w:p>
+    <w:p>
+      <w:pPr>
         <w:pStyle w:val="Heading1"/>
         <w:jc w:val="center"/>
         <w:rPr>
@@ -6204,6 +6429,7 @@
           <w:szCs w:val="28"/>
         </w:rPr>
       </w:pPr>
+      <w:bookmarkStart w:name="_Toc1413313867" w:id="6451432"/>
       <w:r>
         <w:rPr>
           <w:rFonts w:ascii="Arial" w:hAnsi="Arial" w:eastAsia="Arial" w:cs="Arial"/>
@@ -6215,14 +6441,1637 @@
         </w:rPr>
         <w:t>VALORES</w:t>
       </w:r>
-    </w:p>
-    <w:p>
-      <w:pPr>
-        <w:jc w:val="center"/>
-        <w:rPr>
-          <w:rFonts w:ascii="Arial" w:hAnsi="Arial" w:eastAsia="Arial" w:cs="Arial"/>
-        </w:rPr>
-      </w:pPr>
+      <w:bookmarkEnd w:id="6451432"/>
+    </w:p>
+    <w:p>
+      <w:pPr>
+        <w:jc w:val="both"/>
+        <w:rPr>
+          <w:rFonts w:ascii="Arial" w:hAnsi="Arial" w:eastAsia="Arial" w:cs="Arial"/>
+        </w:rPr>
+      </w:pPr>
+    </w:p>
+    <w:p>
+      <w:pPr>
+        <w:pStyle w:val="Heading2"/>
+        <w:rPr>
+          <w:rFonts w:ascii="Arial" w:hAnsi="Arial" w:eastAsia="Arial" w:cs="Arial"/>
+          <w:b w:val="1"/>
+          <w:bCs w:val="1"/>
+          <w:color w:val="auto"/>
+          <w:sz w:val="24"/>
+          <w:szCs w:val="24"/>
+        </w:rPr>
+      </w:pPr>
+      <w:bookmarkStart w:name="_Toc1669501295" w:id="1895752998"/>
+      <w:r>
+        <w:rPr>
+          <w:rFonts w:ascii="Arial" w:hAnsi="Arial" w:eastAsia="Arial" w:cs="Arial"/>
+          <w:b w:val="1"/>
+          <w:bCs w:val="1"/>
+          <w:color w:val="auto"/>
+          <w:sz w:val="24"/>
+          <w:szCs w:val="24"/>
+        </w:rPr>
+        <w:t>LINHA DA VIDA</w:t>
+      </w:r>
+      <w:bookmarkEnd w:id="1895752998"/>
+    </w:p>
+    <w:p>
+      <w:pPr>
+        <w:pStyle w:val="Heading2"/>
+        <w:jc w:val="both"/>
+        <w:rPr>
+          <w:rFonts w:ascii="Arial" w:hAnsi="Arial" w:eastAsia="Arial" w:cs="Arial"/>
+          <w:b w:val="0"/>
+          <w:bCs w:val="0"/>
+          <w:color w:val="auto"/>
+          <w:sz w:val="24"/>
+          <w:szCs w:val="24"/>
+        </w:rPr>
+      </w:pPr>
+      <w:r>
+        <w:rPr>
+          <w:rFonts w:ascii="Arial" w:hAnsi="Arial" w:eastAsia="Arial" w:cs="Arial"/>
+          <w:b w:val="0"/>
+          <w:bCs w:val="0"/>
+          <w:color w:val="auto"/>
+          <w:sz w:val="24"/>
+          <w:szCs w:val="24"/>
+        </w:rPr>
+        <w:t xml:space="preserve">Primeiramente, meu contato com a saga </w:t>
+      </w:r>
+      <w:r>
+        <w:rPr>
+          <w:rFonts w:ascii="Arial" w:hAnsi="Arial" w:eastAsia="Arial" w:cs="Arial"/>
+          <w:b w:val="0"/>
+          <w:bCs w:val="0"/>
+          <w:color w:val="auto"/>
+          <w:sz w:val="24"/>
+          <w:szCs w:val="24"/>
+        </w:rPr>
+        <w:t>God</w:t>
+      </w:r>
+      <w:r>
+        <w:rPr>
+          <w:rFonts w:ascii="Arial" w:hAnsi="Arial" w:eastAsia="Arial" w:cs="Arial"/>
+          <w:b w:val="0"/>
+          <w:bCs w:val="0"/>
+          <w:color w:val="auto"/>
+          <w:sz w:val="24"/>
+          <w:szCs w:val="24"/>
+        </w:rPr>
+        <w:t xml:space="preserve"> </w:t>
+      </w:r>
+      <w:r>
+        <w:rPr>
+          <w:rFonts w:ascii="Arial" w:hAnsi="Arial" w:eastAsia="Arial" w:cs="Arial"/>
+          <w:b w:val="0"/>
+          <w:bCs w:val="0"/>
+          <w:color w:val="auto"/>
+          <w:sz w:val="24"/>
+          <w:szCs w:val="24"/>
+        </w:rPr>
+        <w:t>of</w:t>
+      </w:r>
+      <w:r>
+        <w:rPr>
+          <w:rFonts w:ascii="Arial" w:hAnsi="Arial" w:eastAsia="Arial" w:cs="Arial"/>
+          <w:b w:val="0"/>
+          <w:bCs w:val="0"/>
+          <w:color w:val="auto"/>
+          <w:sz w:val="24"/>
+          <w:szCs w:val="24"/>
+        </w:rPr>
+        <w:t xml:space="preserve"> War se iniciou quando ga</w:t>
+      </w:r>
+      <w:r>
+        <w:rPr>
+          <w:rFonts w:ascii="Arial" w:hAnsi="Arial" w:eastAsia="Arial" w:cs="Arial"/>
+          <w:b w:val="0"/>
+          <w:bCs w:val="0"/>
+          <w:color w:val="auto"/>
+          <w:sz w:val="24"/>
+          <w:szCs w:val="24"/>
+        </w:rPr>
+        <w:t xml:space="preserve">nhei um PlayStation 2, no qual dentre os 3 jogos que ganhei da minha mãe, um deles era </w:t>
+      </w:r>
+      <w:r>
+        <w:rPr>
+          <w:rFonts w:ascii="Arial" w:hAnsi="Arial" w:eastAsia="Arial" w:cs="Arial"/>
+          <w:b w:val="0"/>
+          <w:bCs w:val="0"/>
+          <w:color w:val="auto"/>
+          <w:sz w:val="24"/>
+          <w:szCs w:val="24"/>
+        </w:rPr>
+        <w:t>God</w:t>
+      </w:r>
+      <w:r>
+        <w:rPr>
+          <w:rFonts w:ascii="Arial" w:hAnsi="Arial" w:eastAsia="Arial" w:cs="Arial"/>
+          <w:b w:val="0"/>
+          <w:bCs w:val="0"/>
+          <w:color w:val="auto"/>
+          <w:sz w:val="24"/>
+          <w:szCs w:val="24"/>
+        </w:rPr>
+        <w:t xml:space="preserve"> </w:t>
+      </w:r>
+      <w:r>
+        <w:rPr>
+          <w:rFonts w:ascii="Arial" w:hAnsi="Arial" w:eastAsia="Arial" w:cs="Arial"/>
+          <w:b w:val="0"/>
+          <w:bCs w:val="0"/>
+          <w:color w:val="auto"/>
+          <w:sz w:val="24"/>
+          <w:szCs w:val="24"/>
+        </w:rPr>
+        <w:t>of</w:t>
+      </w:r>
+      <w:r>
+        <w:rPr>
+          <w:rFonts w:ascii="Arial" w:hAnsi="Arial" w:eastAsia="Arial" w:cs="Arial"/>
+          <w:b w:val="0"/>
+          <w:bCs w:val="0"/>
+          <w:color w:val="auto"/>
+          <w:sz w:val="24"/>
+          <w:szCs w:val="24"/>
+        </w:rPr>
+        <w:t xml:space="preserve"> War, no qual minha paixão por este jogo, não necessariamente por questões gráfica</w:t>
+      </w:r>
+      <w:r>
+        <w:rPr>
+          <w:rFonts w:ascii="Arial" w:hAnsi="Arial" w:eastAsia="Arial" w:cs="Arial"/>
+          <w:b w:val="0"/>
+          <w:bCs w:val="0"/>
+          <w:color w:val="auto"/>
+          <w:sz w:val="24"/>
+          <w:szCs w:val="24"/>
+        </w:rPr>
+        <w:t>s</w:t>
+      </w:r>
+      <w:r>
+        <w:rPr>
+          <w:rFonts w:ascii="Arial" w:hAnsi="Arial" w:eastAsia="Arial" w:cs="Arial"/>
+          <w:b w:val="0"/>
+          <w:bCs w:val="0"/>
+          <w:color w:val="auto"/>
+          <w:sz w:val="24"/>
+          <w:szCs w:val="24"/>
+        </w:rPr>
+        <w:t xml:space="preserve"> como os dias </w:t>
+      </w:r>
+      <w:r>
+        <w:rPr>
+          <w:rFonts w:ascii="Arial" w:hAnsi="Arial" w:eastAsia="Arial" w:cs="Arial"/>
+          <w:b w:val="0"/>
+          <w:bCs w:val="0"/>
+          <w:color w:val="auto"/>
+          <w:sz w:val="24"/>
+          <w:szCs w:val="24"/>
+        </w:rPr>
+        <w:t>de hoje, pois quando criança, não tinha um senso crítico tão desenvolvido para jogos, porém, a forma com a qual eu joguei, foi responsável por tornar até hoje, meu jogo favorito.</w:t>
+      </w:r>
+    </w:p>
+    <w:p>
+      <w:pPr>
+        <w:pStyle w:val="Normal"/>
+        <w:jc w:val="both"/>
+        <w:rPr>
+          <w:rFonts w:ascii="Arial" w:hAnsi="Arial" w:eastAsia="Arial" w:cs="Arial"/>
+        </w:rPr>
+      </w:pPr>
+      <w:r>
+        <w:rPr>
+          <w:rFonts w:ascii="Arial" w:hAnsi="Arial" w:eastAsia="Arial" w:cs="Arial"/>
+        </w:rPr>
+        <w:t xml:space="preserve">Os primeiros jogos não tinham tradução, o que me fazia recorrer </w:t>
+      </w:r>
+      <w:r>
+        <w:rPr>
+          <w:rFonts w:ascii="Arial" w:hAnsi="Arial" w:eastAsia="Arial" w:cs="Arial"/>
+        </w:rPr>
+        <w:t>à</w:t>
+      </w:r>
+      <w:r>
+        <w:rPr>
+          <w:rFonts w:ascii="Arial" w:hAnsi="Arial" w:eastAsia="Arial" w:cs="Arial"/>
+        </w:rPr>
+        <w:t xml:space="preserve"> meu pai, que tem bastante conhecimento sobre inglês, no qual eu jogava, e ele ficava de telespectador narrando e traduzindo </w:t>
+      </w:r>
+      <w:r>
+        <w:rPr>
+          <w:rFonts w:ascii="Arial" w:hAnsi="Arial" w:eastAsia="Arial" w:cs="Arial"/>
+        </w:rPr>
+        <w:t xml:space="preserve">o jogo. Honestamente, a sensação era incrível, em algumas ocasiões, trocávamos de funções, e me encantava me esforçar ao máximo para tentar traduzir as falas do jogo, sendo que eu não tinha conhecimento nenhum </w:t>
+      </w:r>
+      <w:r>
+        <w:rPr>
+          <w:rFonts w:ascii="Arial" w:hAnsi="Arial" w:eastAsia="Arial" w:cs="Arial"/>
+        </w:rPr>
+        <w:t>sobre inglês.</w:t>
+      </w:r>
+    </w:p>
+    <w:p>
+      <w:pPr>
+        <w:pStyle w:val="Normal"/>
+        <w:jc w:val="both"/>
+        <w:rPr>
+          <w:rFonts w:ascii="Arial" w:hAnsi="Arial" w:eastAsia="Arial" w:cs="Arial"/>
+        </w:rPr>
+      </w:pPr>
+      <w:r>
+        <w:rPr>
+          <w:rFonts w:ascii="Arial" w:hAnsi="Arial" w:eastAsia="Arial" w:cs="Arial"/>
+        </w:rPr>
+        <w:t xml:space="preserve">Entretanto, meu contato inicial com o jogo </w:t>
+      </w:r>
+      <w:r>
+        <w:rPr>
+          <w:rFonts w:ascii="Arial" w:hAnsi="Arial" w:eastAsia="Arial" w:cs="Arial"/>
+        </w:rPr>
+        <w:t>God</w:t>
+      </w:r>
+      <w:r>
+        <w:rPr>
+          <w:rFonts w:ascii="Arial" w:hAnsi="Arial" w:eastAsia="Arial" w:cs="Arial"/>
+        </w:rPr>
+        <w:t xml:space="preserve"> </w:t>
+      </w:r>
+      <w:r>
+        <w:rPr>
+          <w:rFonts w:ascii="Arial" w:hAnsi="Arial" w:eastAsia="Arial" w:cs="Arial"/>
+        </w:rPr>
+        <w:t>of</w:t>
+      </w:r>
+      <w:r>
+        <w:rPr>
+          <w:rFonts w:ascii="Arial" w:hAnsi="Arial" w:eastAsia="Arial" w:cs="Arial"/>
+        </w:rPr>
+        <w:t xml:space="preserve"> War Ragnarok foi durante a pandemia da Covid-19, no qual eu não tinha um videogame potent</w:t>
+      </w:r>
+      <w:r>
+        <w:rPr>
+          <w:rFonts w:ascii="Arial" w:hAnsi="Arial" w:eastAsia="Arial" w:cs="Arial"/>
+        </w:rPr>
+        <w:t>e o suficiente para jogar este jogo, porém acompanhei toda a história assistindo vídeos na Internet, bem como, me trouxe o interesse pela mitologia nórdica e suas histórias.</w:t>
+      </w:r>
+    </w:p>
+    <w:p>
+      <w:pPr>
+        <w:pStyle w:val="Normal"/>
+        <w:jc w:val="both"/>
+        <w:rPr>
+          <w:rFonts w:ascii="Arial" w:hAnsi="Arial" w:eastAsia="Arial" w:cs="Arial"/>
+        </w:rPr>
+      </w:pPr>
+      <w:r>
+        <w:rPr>
+          <w:rFonts w:ascii="Arial" w:hAnsi="Arial" w:eastAsia="Arial" w:cs="Arial"/>
+        </w:rPr>
+        <w:t xml:space="preserve">Após este período, tive a oportunidade de jogar este jogo quando meu irmão comprou um PlayStation 5, no qual, tive a real sensação de viver a pele de um ser que buscava sua redenção e principalmente, </w:t>
+      </w:r>
+      <w:r>
+        <w:rPr>
+          <w:rFonts w:ascii="Arial" w:hAnsi="Arial" w:eastAsia="Arial" w:cs="Arial"/>
+        </w:rPr>
+        <w:t>consegui reviver a sensação de t</w:t>
+      </w:r>
+      <w:r>
+        <w:rPr>
+          <w:rFonts w:ascii="Arial" w:hAnsi="Arial" w:eastAsia="Arial" w:cs="Arial"/>
+        </w:rPr>
+        <w:t>r</w:t>
+      </w:r>
+      <w:r>
+        <w:rPr>
+          <w:rFonts w:ascii="Arial" w:hAnsi="Arial" w:eastAsia="Arial" w:cs="Arial"/>
+        </w:rPr>
+        <w:t>a</w:t>
+      </w:r>
+      <w:r>
+        <w:rPr>
+          <w:rFonts w:ascii="Arial" w:hAnsi="Arial" w:eastAsia="Arial" w:cs="Arial"/>
+        </w:rPr>
+        <w:t>n</w:t>
+      </w:r>
+      <w:r>
+        <w:rPr>
+          <w:rFonts w:ascii="Arial" w:hAnsi="Arial" w:eastAsia="Arial" w:cs="Arial"/>
+        </w:rPr>
+        <w:t>s</w:t>
+      </w:r>
+      <w:r>
+        <w:rPr>
+          <w:rFonts w:ascii="Arial" w:hAnsi="Arial" w:eastAsia="Arial" w:cs="Arial"/>
+        </w:rPr>
+        <w:t>m</w:t>
+      </w:r>
+      <w:r>
+        <w:rPr>
+          <w:rFonts w:ascii="Arial" w:hAnsi="Arial" w:eastAsia="Arial" w:cs="Arial"/>
+        </w:rPr>
+        <w:t>i</w:t>
+      </w:r>
+      <w:r>
+        <w:rPr>
+          <w:rFonts w:ascii="Arial" w:hAnsi="Arial" w:eastAsia="Arial" w:cs="Arial"/>
+        </w:rPr>
+        <w:t>t</w:t>
+      </w:r>
+      <w:r>
+        <w:rPr>
+          <w:rFonts w:ascii="Arial" w:hAnsi="Arial" w:eastAsia="Arial" w:cs="Arial"/>
+        </w:rPr>
+        <w:t>i</w:t>
+      </w:r>
+      <w:r>
+        <w:rPr>
+          <w:rFonts w:ascii="Arial" w:hAnsi="Arial" w:eastAsia="Arial" w:cs="Arial"/>
+        </w:rPr>
+        <w:t>r</w:t>
+      </w:r>
+      <w:r>
+        <w:rPr>
+          <w:rFonts w:ascii="Arial" w:hAnsi="Arial" w:eastAsia="Arial" w:cs="Arial"/>
+        </w:rPr>
+        <w:t xml:space="preserve"> </w:t>
+      </w:r>
+      <w:r>
+        <w:rPr>
+          <w:rFonts w:ascii="Arial" w:hAnsi="Arial" w:eastAsia="Arial" w:cs="Arial"/>
+        </w:rPr>
+        <w:t>c</w:t>
+      </w:r>
+      <w:r>
+        <w:rPr>
+          <w:rFonts w:ascii="Arial" w:hAnsi="Arial" w:eastAsia="Arial" w:cs="Arial"/>
+        </w:rPr>
+        <w:t>o</w:t>
+      </w:r>
+      <w:r>
+        <w:rPr>
+          <w:rFonts w:ascii="Arial" w:hAnsi="Arial" w:eastAsia="Arial" w:cs="Arial"/>
+        </w:rPr>
+        <w:t>n</w:t>
+      </w:r>
+      <w:r>
+        <w:rPr>
+          <w:rFonts w:ascii="Arial" w:hAnsi="Arial" w:eastAsia="Arial" w:cs="Arial"/>
+        </w:rPr>
+        <w:t>h</w:t>
+      </w:r>
+      <w:r>
+        <w:rPr>
+          <w:rFonts w:ascii="Arial" w:hAnsi="Arial" w:eastAsia="Arial" w:cs="Arial"/>
+        </w:rPr>
+        <w:t>e</w:t>
+      </w:r>
+      <w:r>
+        <w:rPr>
+          <w:rFonts w:ascii="Arial" w:hAnsi="Arial" w:eastAsia="Arial" w:cs="Arial"/>
+        </w:rPr>
+        <w:t>c</w:t>
+      </w:r>
+      <w:r>
+        <w:rPr>
+          <w:rFonts w:ascii="Arial" w:hAnsi="Arial" w:eastAsia="Arial" w:cs="Arial"/>
+        </w:rPr>
+        <w:t>i</w:t>
+      </w:r>
+      <w:r>
+        <w:rPr>
+          <w:rFonts w:ascii="Arial" w:hAnsi="Arial" w:eastAsia="Arial" w:cs="Arial"/>
+        </w:rPr>
+        <w:t>m</w:t>
+      </w:r>
+      <w:r>
+        <w:rPr>
+          <w:rFonts w:ascii="Arial" w:hAnsi="Arial" w:eastAsia="Arial" w:cs="Arial"/>
+        </w:rPr>
+        <w:t>e</w:t>
+      </w:r>
+      <w:r>
+        <w:rPr>
+          <w:rFonts w:ascii="Arial" w:hAnsi="Arial" w:eastAsia="Arial" w:cs="Arial"/>
+        </w:rPr>
+        <w:t>n</w:t>
+      </w:r>
+      <w:r>
+        <w:rPr>
+          <w:rFonts w:ascii="Arial" w:hAnsi="Arial" w:eastAsia="Arial" w:cs="Arial"/>
+        </w:rPr>
+        <w:t>t</w:t>
+      </w:r>
+      <w:r>
+        <w:rPr>
+          <w:rFonts w:ascii="Arial" w:hAnsi="Arial" w:eastAsia="Arial" w:cs="Arial"/>
+        </w:rPr>
+        <w:t>o</w:t>
+      </w:r>
+      <w:r>
+        <w:rPr>
+          <w:rFonts w:ascii="Arial" w:hAnsi="Arial" w:eastAsia="Arial" w:cs="Arial"/>
+        </w:rPr>
+        <w:t>,</w:t>
+      </w:r>
+      <w:r>
+        <w:rPr>
+          <w:rFonts w:ascii="Arial" w:hAnsi="Arial" w:eastAsia="Arial" w:cs="Arial"/>
+        </w:rPr>
+        <w:t xml:space="preserve"> </w:t>
+      </w:r>
+      <w:r>
+        <w:rPr>
+          <w:rFonts w:ascii="Arial" w:hAnsi="Arial" w:eastAsia="Arial" w:cs="Arial"/>
+        </w:rPr>
+        <w:t>a</w:t>
+      </w:r>
+      <w:r>
+        <w:rPr>
+          <w:rFonts w:ascii="Arial" w:hAnsi="Arial" w:eastAsia="Arial" w:cs="Arial"/>
+        </w:rPr>
+        <w:t>m</w:t>
+      </w:r>
+      <w:r>
+        <w:rPr>
+          <w:rFonts w:ascii="Arial" w:hAnsi="Arial" w:eastAsia="Arial" w:cs="Arial"/>
+        </w:rPr>
+        <w:t>o</w:t>
+      </w:r>
+      <w:r>
+        <w:rPr>
+          <w:rFonts w:ascii="Arial" w:hAnsi="Arial" w:eastAsia="Arial" w:cs="Arial"/>
+        </w:rPr>
+        <w:t>r</w:t>
+      </w:r>
+      <w:r>
+        <w:rPr>
+          <w:rFonts w:ascii="Arial" w:hAnsi="Arial" w:eastAsia="Arial" w:cs="Arial"/>
+        </w:rPr>
+        <w:t>,</w:t>
+      </w:r>
+      <w:r>
+        <w:rPr>
+          <w:rFonts w:ascii="Arial" w:hAnsi="Arial" w:eastAsia="Arial" w:cs="Arial"/>
+        </w:rPr>
+        <w:t xml:space="preserve"> </w:t>
+      </w:r>
+      <w:r>
+        <w:rPr>
+          <w:rFonts w:ascii="Arial" w:hAnsi="Arial" w:eastAsia="Arial" w:cs="Arial"/>
+        </w:rPr>
+        <w:t>c</w:t>
+      </w:r>
+      <w:r>
+        <w:rPr>
+          <w:rFonts w:ascii="Arial" w:hAnsi="Arial" w:eastAsia="Arial" w:cs="Arial"/>
+        </w:rPr>
+        <w:t>a</w:t>
+      </w:r>
+      <w:r>
+        <w:rPr>
+          <w:rFonts w:ascii="Arial" w:hAnsi="Arial" w:eastAsia="Arial" w:cs="Arial"/>
+        </w:rPr>
+        <w:t>r</w:t>
+      </w:r>
+      <w:r>
+        <w:rPr>
+          <w:rFonts w:ascii="Arial" w:hAnsi="Arial" w:eastAsia="Arial" w:cs="Arial"/>
+        </w:rPr>
+        <w:t>i</w:t>
+      </w:r>
+      <w:r>
+        <w:rPr>
+          <w:rFonts w:ascii="Arial" w:hAnsi="Arial" w:eastAsia="Arial" w:cs="Arial"/>
+        </w:rPr>
+        <w:t>n</w:t>
+      </w:r>
+      <w:r>
+        <w:rPr>
+          <w:rFonts w:ascii="Arial" w:hAnsi="Arial" w:eastAsia="Arial" w:cs="Arial"/>
+        </w:rPr>
+        <w:t>h</w:t>
+      </w:r>
+      <w:r>
+        <w:rPr>
+          <w:rFonts w:ascii="Arial" w:hAnsi="Arial" w:eastAsia="Arial" w:cs="Arial"/>
+        </w:rPr>
+        <w:t>o</w:t>
+      </w:r>
+      <w:r>
+        <w:rPr>
+          <w:rFonts w:ascii="Arial" w:hAnsi="Arial" w:eastAsia="Arial" w:cs="Arial"/>
+        </w:rPr>
+        <w:t>,</w:t>
+      </w:r>
+      <w:r>
+        <w:rPr>
+          <w:rFonts w:ascii="Arial" w:hAnsi="Arial" w:eastAsia="Arial" w:cs="Arial"/>
+        </w:rPr>
+        <w:t xml:space="preserve"> </w:t>
+      </w:r>
+      <w:r>
+        <w:rPr>
+          <w:rFonts w:ascii="Arial" w:hAnsi="Arial" w:eastAsia="Arial" w:cs="Arial"/>
+        </w:rPr>
+        <w:t>c</w:t>
+      </w:r>
+      <w:r>
+        <w:rPr>
+          <w:rFonts w:ascii="Arial" w:hAnsi="Arial" w:eastAsia="Arial" w:cs="Arial"/>
+        </w:rPr>
+        <w:t>o</w:t>
+      </w:r>
+      <w:r>
+        <w:rPr>
+          <w:rFonts w:ascii="Arial" w:hAnsi="Arial" w:eastAsia="Arial" w:cs="Arial"/>
+        </w:rPr>
+        <w:t>n</w:t>
+      </w:r>
+      <w:r>
+        <w:rPr>
+          <w:rFonts w:ascii="Arial" w:hAnsi="Arial" w:eastAsia="Arial" w:cs="Arial"/>
+        </w:rPr>
+        <w:t>f</w:t>
+      </w:r>
+      <w:r>
+        <w:rPr>
+          <w:rFonts w:ascii="Arial" w:hAnsi="Arial" w:eastAsia="Arial" w:cs="Arial"/>
+        </w:rPr>
+        <w:t>i</w:t>
+      </w:r>
+      <w:r>
+        <w:rPr>
+          <w:rFonts w:ascii="Arial" w:hAnsi="Arial" w:eastAsia="Arial" w:cs="Arial"/>
+        </w:rPr>
+        <w:t>a</w:t>
+      </w:r>
+      <w:r>
+        <w:rPr>
+          <w:rFonts w:ascii="Arial" w:hAnsi="Arial" w:eastAsia="Arial" w:cs="Arial"/>
+        </w:rPr>
+        <w:t>n</w:t>
+      </w:r>
+      <w:r>
+        <w:rPr>
+          <w:rFonts w:ascii="Arial" w:hAnsi="Arial" w:eastAsia="Arial" w:cs="Arial"/>
+        </w:rPr>
+        <w:t>ç</w:t>
+      </w:r>
+      <w:r>
+        <w:rPr>
+          <w:rFonts w:ascii="Arial" w:hAnsi="Arial" w:eastAsia="Arial" w:cs="Arial"/>
+        </w:rPr>
+        <w:t>a</w:t>
+      </w:r>
+      <w:r>
+        <w:rPr>
+          <w:rFonts w:ascii="Arial" w:hAnsi="Arial" w:eastAsia="Arial" w:cs="Arial"/>
+        </w:rPr>
+        <w:t xml:space="preserve"> </w:t>
+      </w:r>
+      <w:r>
+        <w:rPr>
+          <w:rFonts w:ascii="Arial" w:hAnsi="Arial" w:eastAsia="Arial" w:cs="Arial"/>
+        </w:rPr>
+        <w:t>e</w:t>
+      </w:r>
+      <w:r>
+        <w:rPr>
+          <w:rFonts w:ascii="Arial" w:hAnsi="Arial" w:eastAsia="Arial" w:cs="Arial"/>
+        </w:rPr>
+        <w:t xml:space="preserve"> </w:t>
+      </w:r>
+      <w:r>
+        <w:rPr>
+          <w:rFonts w:ascii="Arial" w:hAnsi="Arial" w:eastAsia="Arial" w:cs="Arial"/>
+        </w:rPr>
+        <w:t>d</w:t>
+      </w:r>
+      <w:r>
+        <w:rPr>
+          <w:rFonts w:ascii="Arial" w:hAnsi="Arial" w:eastAsia="Arial" w:cs="Arial"/>
+        </w:rPr>
+        <w:t>e</w:t>
+      </w:r>
+      <w:r>
+        <w:rPr>
+          <w:rFonts w:ascii="Arial" w:hAnsi="Arial" w:eastAsia="Arial" w:cs="Arial"/>
+        </w:rPr>
+        <w:t>m</w:t>
+      </w:r>
+      <w:r>
+        <w:rPr>
+          <w:rFonts w:ascii="Arial" w:hAnsi="Arial" w:eastAsia="Arial" w:cs="Arial"/>
+        </w:rPr>
+        <w:t>a</w:t>
+      </w:r>
+      <w:r>
+        <w:rPr>
+          <w:rFonts w:ascii="Arial" w:hAnsi="Arial" w:eastAsia="Arial" w:cs="Arial"/>
+        </w:rPr>
+        <w:t>i</w:t>
+      </w:r>
+      <w:r>
+        <w:rPr>
+          <w:rFonts w:ascii="Arial" w:hAnsi="Arial" w:eastAsia="Arial" w:cs="Arial"/>
+        </w:rPr>
+        <w:t>s</w:t>
+      </w:r>
+      <w:r>
+        <w:rPr>
+          <w:rFonts w:ascii="Arial" w:hAnsi="Arial" w:eastAsia="Arial" w:cs="Arial"/>
+        </w:rPr>
+        <w:t xml:space="preserve"> </w:t>
+      </w:r>
+      <w:r>
+        <w:rPr>
+          <w:rFonts w:ascii="Arial" w:hAnsi="Arial" w:eastAsia="Arial" w:cs="Arial"/>
+        </w:rPr>
+        <w:t>p</w:t>
+      </w:r>
+      <w:r>
+        <w:rPr>
+          <w:rFonts w:ascii="Arial" w:hAnsi="Arial" w:eastAsia="Arial" w:cs="Arial"/>
+        </w:rPr>
+        <w:t>o</w:t>
+      </w:r>
+      <w:r>
+        <w:rPr>
+          <w:rFonts w:ascii="Arial" w:hAnsi="Arial" w:eastAsia="Arial" w:cs="Arial"/>
+        </w:rPr>
+        <w:t>n</w:t>
+      </w:r>
+      <w:r>
+        <w:rPr>
+          <w:rFonts w:ascii="Arial" w:hAnsi="Arial" w:eastAsia="Arial" w:cs="Arial"/>
+        </w:rPr>
+        <w:t>t</w:t>
+      </w:r>
+      <w:r>
+        <w:rPr>
+          <w:rFonts w:ascii="Arial" w:hAnsi="Arial" w:eastAsia="Arial" w:cs="Arial"/>
+        </w:rPr>
+        <w:t>o</w:t>
+      </w:r>
+      <w:r>
+        <w:rPr>
+          <w:rFonts w:ascii="Arial" w:hAnsi="Arial" w:eastAsia="Arial" w:cs="Arial"/>
+        </w:rPr>
+        <w:t>s</w:t>
+      </w:r>
+      <w:r>
+        <w:rPr>
+          <w:rFonts w:ascii="Arial" w:hAnsi="Arial" w:eastAsia="Arial" w:cs="Arial"/>
+        </w:rPr>
+        <w:t xml:space="preserve"> </w:t>
+      </w:r>
+      <w:r>
+        <w:rPr>
+          <w:rFonts w:ascii="Arial" w:hAnsi="Arial" w:eastAsia="Arial" w:cs="Arial"/>
+        </w:rPr>
+        <w:t>e</w:t>
+      </w:r>
+      <w:r>
+        <w:rPr>
+          <w:rFonts w:ascii="Arial" w:hAnsi="Arial" w:eastAsia="Arial" w:cs="Arial"/>
+        </w:rPr>
+        <w:t>n</w:t>
+      </w:r>
+      <w:r>
+        <w:rPr>
+          <w:rFonts w:ascii="Arial" w:hAnsi="Arial" w:eastAsia="Arial" w:cs="Arial"/>
+        </w:rPr>
+        <w:t>t</w:t>
+      </w:r>
+      <w:r>
+        <w:rPr>
+          <w:rFonts w:ascii="Arial" w:hAnsi="Arial" w:eastAsia="Arial" w:cs="Arial"/>
+        </w:rPr>
+        <w:t>r</w:t>
+      </w:r>
+      <w:r>
+        <w:rPr>
+          <w:rFonts w:ascii="Arial" w:hAnsi="Arial" w:eastAsia="Arial" w:cs="Arial"/>
+        </w:rPr>
+        <w:t>e</w:t>
+      </w:r>
+      <w:r>
+        <w:rPr>
+          <w:rFonts w:ascii="Arial" w:hAnsi="Arial" w:eastAsia="Arial" w:cs="Arial"/>
+        </w:rPr>
+        <w:t xml:space="preserve"> </w:t>
+      </w:r>
+      <w:r>
+        <w:rPr>
+          <w:rFonts w:ascii="Arial" w:hAnsi="Arial" w:eastAsia="Arial" w:cs="Arial"/>
+        </w:rPr>
+        <w:t>p</w:t>
+      </w:r>
+      <w:r>
+        <w:rPr>
+          <w:rFonts w:ascii="Arial" w:hAnsi="Arial" w:eastAsia="Arial" w:cs="Arial"/>
+        </w:rPr>
+        <w:t>a</w:t>
+      </w:r>
+      <w:r>
+        <w:rPr>
+          <w:rFonts w:ascii="Arial" w:hAnsi="Arial" w:eastAsia="Arial" w:cs="Arial"/>
+        </w:rPr>
+        <w:t>i</w:t>
+      </w:r>
+      <w:r>
+        <w:rPr>
+          <w:rFonts w:ascii="Arial" w:hAnsi="Arial" w:eastAsia="Arial" w:cs="Arial"/>
+        </w:rPr>
+        <w:t xml:space="preserve"> </w:t>
+      </w:r>
+      <w:r>
+        <w:rPr>
+          <w:rFonts w:ascii="Arial" w:hAnsi="Arial" w:eastAsia="Arial" w:cs="Arial"/>
+        </w:rPr>
+        <w:t>e</w:t>
+      </w:r>
+      <w:r>
+        <w:rPr>
+          <w:rFonts w:ascii="Arial" w:hAnsi="Arial" w:eastAsia="Arial" w:cs="Arial"/>
+        </w:rPr>
+        <w:t xml:space="preserve"> </w:t>
+      </w:r>
+      <w:r>
+        <w:rPr>
+          <w:rFonts w:ascii="Arial" w:hAnsi="Arial" w:eastAsia="Arial" w:cs="Arial"/>
+        </w:rPr>
+        <w:t>f</w:t>
+      </w:r>
+      <w:r>
+        <w:rPr>
+          <w:rFonts w:ascii="Arial" w:hAnsi="Arial" w:eastAsia="Arial" w:cs="Arial"/>
+        </w:rPr>
+        <w:t>i</w:t>
+      </w:r>
+      <w:r>
+        <w:rPr>
+          <w:rFonts w:ascii="Arial" w:hAnsi="Arial" w:eastAsia="Arial" w:cs="Arial"/>
+        </w:rPr>
+        <w:t>l</w:t>
+      </w:r>
+      <w:r>
+        <w:rPr>
+          <w:rFonts w:ascii="Arial" w:hAnsi="Arial" w:eastAsia="Arial" w:cs="Arial"/>
+        </w:rPr>
+        <w:t>h</w:t>
+      </w:r>
+      <w:r>
+        <w:rPr>
+          <w:rFonts w:ascii="Arial" w:hAnsi="Arial" w:eastAsia="Arial" w:cs="Arial"/>
+        </w:rPr>
+        <w:t>o</w:t>
+      </w:r>
+      <w:r>
+        <w:rPr>
+          <w:rFonts w:ascii="Arial" w:hAnsi="Arial" w:eastAsia="Arial" w:cs="Arial"/>
+        </w:rPr>
+        <w:t>.</w:t>
+      </w:r>
+    </w:p>
+    <w:p>
+      <w:pPr>
+        <w:pStyle w:val="Normal"/>
+        <w:jc w:val="both"/>
+        <w:rPr>
+          <w:rFonts w:ascii="Arial" w:hAnsi="Arial" w:eastAsia="Arial" w:cs="Arial"/>
+        </w:rPr>
+      </w:pPr>
+      <w:r>
+        <w:rPr>
+          <w:rFonts w:ascii="Arial" w:hAnsi="Arial" w:eastAsia="Arial" w:cs="Arial"/>
+        </w:rPr>
+        <w:t>H</w:t>
+      </w:r>
+      <w:r>
+        <w:rPr>
+          <w:rFonts w:ascii="Arial" w:hAnsi="Arial" w:eastAsia="Arial" w:cs="Arial"/>
+        </w:rPr>
+        <w:t>o</w:t>
+      </w:r>
+      <w:r>
+        <w:rPr>
+          <w:rFonts w:ascii="Arial" w:hAnsi="Arial" w:eastAsia="Arial" w:cs="Arial"/>
+        </w:rPr>
+        <w:t>n</w:t>
+      </w:r>
+      <w:r>
+        <w:rPr>
+          <w:rFonts w:ascii="Arial" w:hAnsi="Arial" w:eastAsia="Arial" w:cs="Arial"/>
+        </w:rPr>
+        <w:t>e</w:t>
+      </w:r>
+      <w:r>
+        <w:rPr>
+          <w:rFonts w:ascii="Arial" w:hAnsi="Arial" w:eastAsia="Arial" w:cs="Arial"/>
+        </w:rPr>
+        <w:t>s</w:t>
+      </w:r>
+      <w:r>
+        <w:rPr>
+          <w:rFonts w:ascii="Arial" w:hAnsi="Arial" w:eastAsia="Arial" w:cs="Arial"/>
+        </w:rPr>
+        <w:t>t</w:t>
+      </w:r>
+      <w:r>
+        <w:rPr>
+          <w:rFonts w:ascii="Arial" w:hAnsi="Arial" w:eastAsia="Arial" w:cs="Arial"/>
+        </w:rPr>
+        <w:t>a</w:t>
+      </w:r>
+      <w:r>
+        <w:rPr>
+          <w:rFonts w:ascii="Arial" w:hAnsi="Arial" w:eastAsia="Arial" w:cs="Arial"/>
+        </w:rPr>
+        <w:t>m</w:t>
+      </w:r>
+      <w:r>
+        <w:rPr>
+          <w:rFonts w:ascii="Arial" w:hAnsi="Arial" w:eastAsia="Arial" w:cs="Arial"/>
+        </w:rPr>
+        <w:t>e</w:t>
+      </w:r>
+      <w:r>
+        <w:rPr>
+          <w:rFonts w:ascii="Arial" w:hAnsi="Arial" w:eastAsia="Arial" w:cs="Arial"/>
+        </w:rPr>
+        <w:t>n</w:t>
+      </w:r>
+      <w:r>
+        <w:rPr>
+          <w:rFonts w:ascii="Arial" w:hAnsi="Arial" w:eastAsia="Arial" w:cs="Arial"/>
+        </w:rPr>
+        <w:t>t</w:t>
+      </w:r>
+      <w:r>
+        <w:rPr>
+          <w:rFonts w:ascii="Arial" w:hAnsi="Arial" w:eastAsia="Arial" w:cs="Arial"/>
+        </w:rPr>
+        <w:t>e</w:t>
+      </w:r>
+      <w:r>
+        <w:rPr>
+          <w:rFonts w:ascii="Arial" w:hAnsi="Arial" w:eastAsia="Arial" w:cs="Arial"/>
+        </w:rPr>
+        <w:t>,</w:t>
+      </w:r>
+      <w:r>
+        <w:rPr>
+          <w:rFonts w:ascii="Arial" w:hAnsi="Arial" w:eastAsia="Arial" w:cs="Arial"/>
+        </w:rPr>
+        <w:t xml:space="preserve"> </w:t>
+      </w:r>
+      <w:r>
+        <w:rPr>
+          <w:rFonts w:ascii="Arial" w:hAnsi="Arial" w:eastAsia="Arial" w:cs="Arial"/>
+        </w:rPr>
+        <w:t>c</w:t>
+      </w:r>
+      <w:r>
+        <w:rPr>
+          <w:rFonts w:ascii="Arial" w:hAnsi="Arial" w:eastAsia="Arial" w:cs="Arial"/>
+        </w:rPr>
+        <w:t>o</w:t>
+      </w:r>
+      <w:r>
+        <w:rPr>
+          <w:rFonts w:ascii="Arial" w:hAnsi="Arial" w:eastAsia="Arial" w:cs="Arial"/>
+        </w:rPr>
+        <w:t>n</w:t>
+      </w:r>
+      <w:r>
+        <w:rPr>
+          <w:rFonts w:ascii="Arial" w:hAnsi="Arial" w:eastAsia="Arial" w:cs="Arial"/>
+        </w:rPr>
+        <w:t>f</w:t>
+      </w:r>
+      <w:r>
+        <w:rPr>
+          <w:rFonts w:ascii="Arial" w:hAnsi="Arial" w:eastAsia="Arial" w:cs="Arial"/>
+        </w:rPr>
+        <w:t>e</w:t>
+      </w:r>
+      <w:r>
+        <w:rPr>
+          <w:rFonts w:ascii="Arial" w:hAnsi="Arial" w:eastAsia="Arial" w:cs="Arial"/>
+        </w:rPr>
+        <w:t>s</w:t>
+      </w:r>
+      <w:r>
+        <w:rPr>
+          <w:rFonts w:ascii="Arial" w:hAnsi="Arial" w:eastAsia="Arial" w:cs="Arial"/>
+        </w:rPr>
+        <w:t>s</w:t>
+      </w:r>
+      <w:r>
+        <w:rPr>
+          <w:rFonts w:ascii="Arial" w:hAnsi="Arial" w:eastAsia="Arial" w:cs="Arial"/>
+        </w:rPr>
+        <w:t>o</w:t>
+      </w:r>
+      <w:r>
+        <w:rPr>
+          <w:rFonts w:ascii="Arial" w:hAnsi="Arial" w:eastAsia="Arial" w:cs="Arial"/>
+        </w:rPr>
+        <w:t xml:space="preserve"> </w:t>
+      </w:r>
+      <w:r>
+        <w:rPr>
+          <w:rFonts w:ascii="Arial" w:hAnsi="Arial" w:eastAsia="Arial" w:cs="Arial"/>
+        </w:rPr>
+        <w:t>q</w:t>
+      </w:r>
+      <w:r>
+        <w:rPr>
+          <w:rFonts w:ascii="Arial" w:hAnsi="Arial" w:eastAsia="Arial" w:cs="Arial"/>
+        </w:rPr>
+        <w:t>u</w:t>
+      </w:r>
+      <w:r>
+        <w:rPr>
+          <w:rFonts w:ascii="Arial" w:hAnsi="Arial" w:eastAsia="Arial" w:cs="Arial"/>
+        </w:rPr>
+        <w:t>e</w:t>
+      </w:r>
+      <w:r>
+        <w:rPr>
+          <w:rFonts w:ascii="Arial" w:hAnsi="Arial" w:eastAsia="Arial" w:cs="Arial"/>
+        </w:rPr>
+        <w:t xml:space="preserve"> </w:t>
+      </w:r>
+      <w:r>
+        <w:rPr>
+          <w:rFonts w:ascii="Arial" w:hAnsi="Arial" w:eastAsia="Arial" w:cs="Arial"/>
+        </w:rPr>
+        <w:t>e</w:t>
+      </w:r>
+      <w:r>
+        <w:rPr>
+          <w:rFonts w:ascii="Arial" w:hAnsi="Arial" w:eastAsia="Arial" w:cs="Arial"/>
+        </w:rPr>
+        <w:t>s</w:t>
+      </w:r>
+      <w:r>
+        <w:rPr>
+          <w:rFonts w:ascii="Arial" w:hAnsi="Arial" w:eastAsia="Arial" w:cs="Arial"/>
+        </w:rPr>
+        <w:t>t</w:t>
+      </w:r>
+      <w:r>
+        <w:rPr>
+          <w:rFonts w:ascii="Arial" w:hAnsi="Arial" w:eastAsia="Arial" w:cs="Arial"/>
+        </w:rPr>
+        <w:t xml:space="preserve">e </w:t>
+      </w:r>
+      <w:r>
+        <w:rPr>
+          <w:rFonts w:ascii="Arial" w:hAnsi="Arial" w:eastAsia="Arial" w:cs="Arial"/>
+        </w:rPr>
+        <w:t>j</w:t>
+      </w:r>
+      <w:r>
+        <w:rPr>
+          <w:rFonts w:ascii="Arial" w:hAnsi="Arial" w:eastAsia="Arial" w:cs="Arial"/>
+        </w:rPr>
+        <w:t>ogo</w:t>
+      </w:r>
+      <w:r>
+        <w:rPr>
+          <w:rFonts w:ascii="Arial" w:hAnsi="Arial" w:eastAsia="Arial" w:cs="Arial"/>
+        </w:rPr>
+        <w:t xml:space="preserve"> </w:t>
+      </w:r>
+      <w:r>
+        <w:rPr>
+          <w:rFonts w:ascii="Arial" w:hAnsi="Arial" w:eastAsia="Arial" w:cs="Arial"/>
+        </w:rPr>
+        <w:t>f</w:t>
+      </w:r>
+      <w:r>
+        <w:rPr>
+          <w:rFonts w:ascii="Arial" w:hAnsi="Arial" w:eastAsia="Arial" w:cs="Arial"/>
+        </w:rPr>
+        <w:t>o</w:t>
+      </w:r>
+      <w:r>
+        <w:rPr>
+          <w:rFonts w:ascii="Arial" w:hAnsi="Arial" w:eastAsia="Arial" w:cs="Arial"/>
+        </w:rPr>
+        <w:t>i</w:t>
+      </w:r>
+      <w:r>
+        <w:rPr>
+          <w:rFonts w:ascii="Arial" w:hAnsi="Arial" w:eastAsia="Arial" w:cs="Arial"/>
+        </w:rPr>
+        <w:t xml:space="preserve"> </w:t>
+      </w:r>
+      <w:r>
+        <w:rPr>
+          <w:rFonts w:ascii="Arial" w:hAnsi="Arial" w:eastAsia="Arial" w:cs="Arial"/>
+        </w:rPr>
+        <w:t>u</w:t>
+      </w:r>
+      <w:r>
+        <w:rPr>
+          <w:rFonts w:ascii="Arial" w:hAnsi="Arial" w:eastAsia="Arial" w:cs="Arial"/>
+        </w:rPr>
+        <w:t>m</w:t>
+      </w:r>
+      <w:r>
+        <w:rPr>
+          <w:rFonts w:ascii="Arial" w:hAnsi="Arial" w:eastAsia="Arial" w:cs="Arial"/>
+        </w:rPr>
+        <w:t xml:space="preserve"> </w:t>
+      </w:r>
+      <w:r>
+        <w:rPr>
+          <w:rFonts w:ascii="Arial" w:hAnsi="Arial" w:eastAsia="Arial" w:cs="Arial"/>
+        </w:rPr>
+        <w:t>m</w:t>
+      </w:r>
+      <w:r>
+        <w:rPr>
+          <w:rFonts w:ascii="Arial" w:hAnsi="Arial" w:eastAsia="Arial" w:cs="Arial"/>
+        </w:rPr>
+        <w:t>a</w:t>
+      </w:r>
+      <w:r>
+        <w:rPr>
+          <w:rFonts w:ascii="Arial" w:hAnsi="Arial" w:eastAsia="Arial" w:cs="Arial"/>
+        </w:rPr>
+        <w:t>r</w:t>
+      </w:r>
+      <w:r>
+        <w:rPr>
+          <w:rFonts w:ascii="Arial" w:hAnsi="Arial" w:eastAsia="Arial" w:cs="Arial"/>
+        </w:rPr>
+        <w:t>c</w:t>
+      </w:r>
+      <w:r>
+        <w:rPr>
+          <w:rFonts w:ascii="Arial" w:hAnsi="Arial" w:eastAsia="Arial" w:cs="Arial"/>
+        </w:rPr>
+        <w:t>o</w:t>
+      </w:r>
+      <w:r>
+        <w:rPr>
+          <w:rFonts w:ascii="Arial" w:hAnsi="Arial" w:eastAsia="Arial" w:cs="Arial"/>
+        </w:rPr>
+        <w:t xml:space="preserve"> </w:t>
+      </w:r>
+      <w:r>
+        <w:rPr>
+          <w:rFonts w:ascii="Arial" w:hAnsi="Arial" w:eastAsia="Arial" w:cs="Arial"/>
+        </w:rPr>
+        <w:t>p</w:t>
+      </w:r>
+      <w:r>
+        <w:rPr>
+          <w:rFonts w:ascii="Arial" w:hAnsi="Arial" w:eastAsia="Arial" w:cs="Arial"/>
+        </w:rPr>
+        <w:t>r</w:t>
+      </w:r>
+      <w:r>
+        <w:rPr>
+          <w:rFonts w:ascii="Arial" w:hAnsi="Arial" w:eastAsia="Arial" w:cs="Arial"/>
+        </w:rPr>
+        <w:t>i</w:t>
+      </w:r>
+      <w:r>
+        <w:rPr>
+          <w:rFonts w:ascii="Arial" w:hAnsi="Arial" w:eastAsia="Arial" w:cs="Arial"/>
+        </w:rPr>
+        <w:t>n</w:t>
+      </w:r>
+      <w:r>
+        <w:rPr>
+          <w:rFonts w:ascii="Arial" w:hAnsi="Arial" w:eastAsia="Arial" w:cs="Arial"/>
+        </w:rPr>
+        <w:t>c</w:t>
+      </w:r>
+      <w:r>
+        <w:rPr>
+          <w:rFonts w:ascii="Arial" w:hAnsi="Arial" w:eastAsia="Arial" w:cs="Arial"/>
+        </w:rPr>
+        <w:t>i</w:t>
+      </w:r>
+      <w:r>
+        <w:rPr>
+          <w:rFonts w:ascii="Arial" w:hAnsi="Arial" w:eastAsia="Arial" w:cs="Arial"/>
+        </w:rPr>
+        <w:t>p</w:t>
+      </w:r>
+      <w:r>
+        <w:rPr>
+          <w:rFonts w:ascii="Arial" w:hAnsi="Arial" w:eastAsia="Arial" w:cs="Arial"/>
+        </w:rPr>
+        <w:t>a</w:t>
+      </w:r>
+      <w:r>
+        <w:rPr>
+          <w:rFonts w:ascii="Arial" w:hAnsi="Arial" w:eastAsia="Arial" w:cs="Arial"/>
+        </w:rPr>
+        <w:t>l</w:t>
+      </w:r>
+      <w:r>
+        <w:rPr>
+          <w:rFonts w:ascii="Arial" w:hAnsi="Arial" w:eastAsia="Arial" w:cs="Arial"/>
+        </w:rPr>
+        <w:t xml:space="preserve"> </w:t>
+      </w:r>
+      <w:r>
+        <w:rPr>
+          <w:rFonts w:ascii="Arial" w:hAnsi="Arial" w:eastAsia="Arial" w:cs="Arial"/>
+        </w:rPr>
+        <w:t>n</w:t>
+      </w:r>
+      <w:r>
+        <w:rPr>
+          <w:rFonts w:ascii="Arial" w:hAnsi="Arial" w:eastAsia="Arial" w:cs="Arial"/>
+        </w:rPr>
+        <w:t>o</w:t>
+      </w:r>
+      <w:r>
+        <w:rPr>
+          <w:rFonts w:ascii="Arial" w:hAnsi="Arial" w:eastAsia="Arial" w:cs="Arial"/>
+        </w:rPr>
+        <w:t xml:space="preserve"> </w:t>
+      </w:r>
+      <w:r>
+        <w:rPr>
+          <w:rFonts w:ascii="Arial" w:hAnsi="Arial" w:eastAsia="Arial" w:cs="Arial"/>
+        </w:rPr>
+        <w:t>m</w:t>
+      </w:r>
+      <w:r>
+        <w:rPr>
+          <w:rFonts w:ascii="Arial" w:hAnsi="Arial" w:eastAsia="Arial" w:cs="Arial"/>
+        </w:rPr>
+        <w:t>e</w:t>
+      </w:r>
+      <w:r>
+        <w:rPr>
+          <w:rFonts w:ascii="Arial" w:hAnsi="Arial" w:eastAsia="Arial" w:cs="Arial"/>
+        </w:rPr>
+        <w:t>u</w:t>
+      </w:r>
+      <w:r>
+        <w:rPr>
+          <w:rFonts w:ascii="Arial" w:hAnsi="Arial" w:eastAsia="Arial" w:cs="Arial"/>
+        </w:rPr>
+        <w:t xml:space="preserve"> </w:t>
+      </w:r>
+      <w:r>
+        <w:rPr>
+          <w:rFonts w:ascii="Arial" w:hAnsi="Arial" w:eastAsia="Arial" w:cs="Arial"/>
+        </w:rPr>
+        <w:t>d</w:t>
+      </w:r>
+      <w:r>
+        <w:rPr>
+          <w:rFonts w:ascii="Arial" w:hAnsi="Arial" w:eastAsia="Arial" w:cs="Arial"/>
+        </w:rPr>
+        <w:t>e</w:t>
+      </w:r>
+      <w:r>
+        <w:rPr>
+          <w:rFonts w:ascii="Arial" w:hAnsi="Arial" w:eastAsia="Arial" w:cs="Arial"/>
+        </w:rPr>
+        <w:t>s</w:t>
+      </w:r>
+      <w:r>
+        <w:rPr>
+          <w:rFonts w:ascii="Arial" w:hAnsi="Arial" w:eastAsia="Arial" w:cs="Arial"/>
+        </w:rPr>
+        <w:t>e</w:t>
+      </w:r>
+      <w:r>
+        <w:rPr>
+          <w:rFonts w:ascii="Arial" w:hAnsi="Arial" w:eastAsia="Arial" w:cs="Arial"/>
+        </w:rPr>
+        <w:t>n</w:t>
+      </w:r>
+      <w:r>
+        <w:rPr>
+          <w:rFonts w:ascii="Arial" w:hAnsi="Arial" w:eastAsia="Arial" w:cs="Arial"/>
+        </w:rPr>
+        <w:t>v</w:t>
+      </w:r>
+      <w:r>
+        <w:rPr>
+          <w:rFonts w:ascii="Arial" w:hAnsi="Arial" w:eastAsia="Arial" w:cs="Arial"/>
+        </w:rPr>
+        <w:t>o</w:t>
+      </w:r>
+      <w:r>
+        <w:rPr>
+          <w:rFonts w:ascii="Arial" w:hAnsi="Arial" w:eastAsia="Arial" w:cs="Arial"/>
+        </w:rPr>
+        <w:t>l</w:t>
+      </w:r>
+      <w:r>
+        <w:rPr>
+          <w:rFonts w:ascii="Arial" w:hAnsi="Arial" w:eastAsia="Arial" w:cs="Arial"/>
+        </w:rPr>
+        <w:t>v</w:t>
+      </w:r>
+      <w:r>
+        <w:rPr>
+          <w:rFonts w:ascii="Arial" w:hAnsi="Arial" w:eastAsia="Arial" w:cs="Arial"/>
+        </w:rPr>
+        <w:t>i</w:t>
+      </w:r>
+      <w:r>
+        <w:rPr>
+          <w:rFonts w:ascii="Arial" w:hAnsi="Arial" w:eastAsia="Arial" w:cs="Arial"/>
+        </w:rPr>
+        <w:t>m</w:t>
+      </w:r>
+      <w:r>
+        <w:rPr>
+          <w:rFonts w:ascii="Arial" w:hAnsi="Arial" w:eastAsia="Arial" w:cs="Arial"/>
+        </w:rPr>
+        <w:t>e</w:t>
+      </w:r>
+      <w:r>
+        <w:rPr>
+          <w:rFonts w:ascii="Arial" w:hAnsi="Arial" w:eastAsia="Arial" w:cs="Arial"/>
+        </w:rPr>
+        <w:t>n</w:t>
+      </w:r>
+      <w:r>
+        <w:rPr>
+          <w:rFonts w:ascii="Arial" w:hAnsi="Arial" w:eastAsia="Arial" w:cs="Arial"/>
+        </w:rPr>
+        <w:t>t</w:t>
+      </w:r>
+      <w:r>
+        <w:rPr>
+          <w:rFonts w:ascii="Arial" w:hAnsi="Arial" w:eastAsia="Arial" w:cs="Arial"/>
+        </w:rPr>
+        <w:t>o</w:t>
+      </w:r>
+      <w:r>
+        <w:rPr>
+          <w:rFonts w:ascii="Arial" w:hAnsi="Arial" w:eastAsia="Arial" w:cs="Arial"/>
+        </w:rPr>
+        <w:t xml:space="preserve"> </w:t>
+      </w:r>
+      <w:r>
+        <w:rPr>
+          <w:rFonts w:ascii="Arial" w:hAnsi="Arial" w:eastAsia="Arial" w:cs="Arial"/>
+        </w:rPr>
+        <w:t>p</w:t>
+      </w:r>
+      <w:r>
+        <w:rPr>
+          <w:rFonts w:ascii="Arial" w:hAnsi="Arial" w:eastAsia="Arial" w:cs="Arial"/>
+        </w:rPr>
+        <w:t>e</w:t>
+      </w:r>
+      <w:r>
+        <w:rPr>
+          <w:rFonts w:ascii="Arial" w:hAnsi="Arial" w:eastAsia="Arial" w:cs="Arial"/>
+        </w:rPr>
+        <w:t>s</w:t>
+      </w:r>
+      <w:r>
+        <w:rPr>
+          <w:rFonts w:ascii="Arial" w:hAnsi="Arial" w:eastAsia="Arial" w:cs="Arial"/>
+        </w:rPr>
+        <w:t>s</w:t>
+      </w:r>
+      <w:r>
+        <w:rPr>
+          <w:rFonts w:ascii="Arial" w:hAnsi="Arial" w:eastAsia="Arial" w:cs="Arial"/>
+        </w:rPr>
+        <w:t>o</w:t>
+      </w:r>
+      <w:r>
+        <w:rPr>
+          <w:rFonts w:ascii="Arial" w:hAnsi="Arial" w:eastAsia="Arial" w:cs="Arial"/>
+        </w:rPr>
+        <w:t>a</w:t>
+      </w:r>
+      <w:r>
+        <w:rPr>
+          <w:rFonts w:ascii="Arial" w:hAnsi="Arial" w:eastAsia="Arial" w:cs="Arial"/>
+        </w:rPr>
+        <w:t>l</w:t>
+      </w:r>
+      <w:r>
+        <w:rPr>
+          <w:rFonts w:ascii="Arial" w:hAnsi="Arial" w:eastAsia="Arial" w:cs="Arial"/>
+        </w:rPr>
+        <w:t>,</w:t>
+      </w:r>
+      <w:r>
+        <w:rPr>
+          <w:rFonts w:ascii="Arial" w:hAnsi="Arial" w:eastAsia="Arial" w:cs="Arial"/>
+        </w:rPr>
+        <w:t xml:space="preserve"> </w:t>
+      </w:r>
+      <w:r>
+        <w:rPr>
+          <w:rFonts w:ascii="Arial" w:hAnsi="Arial" w:eastAsia="Arial" w:cs="Arial"/>
+        </w:rPr>
+        <w:t>n</w:t>
+      </w:r>
+      <w:r>
+        <w:rPr>
+          <w:rFonts w:ascii="Arial" w:hAnsi="Arial" w:eastAsia="Arial" w:cs="Arial"/>
+        </w:rPr>
+        <w:t>o</w:t>
+      </w:r>
+      <w:r>
+        <w:rPr>
+          <w:rFonts w:ascii="Arial" w:hAnsi="Arial" w:eastAsia="Arial" w:cs="Arial"/>
+        </w:rPr>
+        <w:t xml:space="preserve"> </w:t>
+      </w:r>
+      <w:r>
+        <w:rPr>
+          <w:rFonts w:ascii="Arial" w:hAnsi="Arial" w:eastAsia="Arial" w:cs="Arial"/>
+        </w:rPr>
+        <w:t>q</w:t>
+      </w:r>
+      <w:r>
+        <w:rPr>
+          <w:rFonts w:ascii="Arial" w:hAnsi="Arial" w:eastAsia="Arial" w:cs="Arial"/>
+        </w:rPr>
+        <w:t>u</w:t>
+      </w:r>
+      <w:r>
+        <w:rPr>
+          <w:rFonts w:ascii="Arial" w:hAnsi="Arial" w:eastAsia="Arial" w:cs="Arial"/>
+        </w:rPr>
+        <w:t>e</w:t>
+      </w:r>
+      <w:r>
+        <w:rPr>
+          <w:rFonts w:ascii="Arial" w:hAnsi="Arial" w:eastAsia="Arial" w:cs="Arial"/>
+        </w:rPr>
+        <w:t xml:space="preserve"> </w:t>
+      </w:r>
+      <w:r>
+        <w:rPr>
+          <w:rFonts w:ascii="Arial" w:hAnsi="Arial" w:eastAsia="Arial" w:cs="Arial"/>
+        </w:rPr>
+        <w:t>d</w:t>
+      </w:r>
+      <w:r>
+        <w:rPr>
+          <w:rFonts w:ascii="Arial" w:hAnsi="Arial" w:eastAsia="Arial" w:cs="Arial"/>
+        </w:rPr>
+        <w:t>i</w:t>
+      </w:r>
+      <w:r>
+        <w:rPr>
+          <w:rFonts w:ascii="Arial" w:hAnsi="Arial" w:eastAsia="Arial" w:cs="Arial"/>
+        </w:rPr>
+        <w:t>z</w:t>
+      </w:r>
+      <w:r>
+        <w:rPr>
+          <w:rFonts w:ascii="Arial" w:hAnsi="Arial" w:eastAsia="Arial" w:cs="Arial"/>
+        </w:rPr>
+        <w:t xml:space="preserve"> </w:t>
+      </w:r>
+      <w:r>
+        <w:rPr>
+          <w:rFonts w:ascii="Arial" w:hAnsi="Arial" w:eastAsia="Arial" w:cs="Arial"/>
+        </w:rPr>
+        <w:t>r</w:t>
+      </w:r>
+      <w:r>
+        <w:rPr>
+          <w:rFonts w:ascii="Arial" w:hAnsi="Arial" w:eastAsia="Arial" w:cs="Arial"/>
+        </w:rPr>
+        <w:t>e</w:t>
+      </w:r>
+      <w:r>
+        <w:rPr>
+          <w:rFonts w:ascii="Arial" w:hAnsi="Arial" w:eastAsia="Arial" w:cs="Arial"/>
+        </w:rPr>
+        <w:t>s</w:t>
+      </w:r>
+      <w:r>
+        <w:rPr>
+          <w:rFonts w:ascii="Arial" w:hAnsi="Arial" w:eastAsia="Arial" w:cs="Arial"/>
+        </w:rPr>
+        <w:t>p</w:t>
+      </w:r>
+      <w:r>
+        <w:rPr>
+          <w:rFonts w:ascii="Arial" w:hAnsi="Arial" w:eastAsia="Arial" w:cs="Arial"/>
+        </w:rPr>
+        <w:t>e</w:t>
+      </w:r>
+      <w:r>
+        <w:rPr>
+          <w:rFonts w:ascii="Arial" w:hAnsi="Arial" w:eastAsia="Arial" w:cs="Arial"/>
+        </w:rPr>
+        <w:t>i</w:t>
+      </w:r>
+      <w:r>
+        <w:rPr>
+          <w:rFonts w:ascii="Arial" w:hAnsi="Arial" w:eastAsia="Arial" w:cs="Arial"/>
+        </w:rPr>
+        <w:t>t</w:t>
+      </w:r>
+      <w:r>
+        <w:rPr>
+          <w:rFonts w:ascii="Arial" w:hAnsi="Arial" w:eastAsia="Arial" w:cs="Arial"/>
+        </w:rPr>
+        <w:t>o</w:t>
+      </w:r>
+      <w:r>
+        <w:rPr>
+          <w:rFonts w:ascii="Arial" w:hAnsi="Arial" w:eastAsia="Arial" w:cs="Arial"/>
+        </w:rPr>
+        <w:t xml:space="preserve"> </w:t>
+      </w:r>
+      <w:r>
+        <w:rPr>
+          <w:rFonts w:ascii="Arial" w:hAnsi="Arial" w:eastAsia="Arial" w:cs="Arial"/>
+        </w:rPr>
+        <w:t>à</w:t>
+      </w:r>
+      <w:r>
+        <w:rPr>
+          <w:rFonts w:ascii="Arial" w:hAnsi="Arial" w:eastAsia="Arial" w:cs="Arial"/>
+        </w:rPr>
+        <w:t xml:space="preserve"> relações sociais, e principalmente, relações familiares, através dos constantes ensinamentos e momentos explícitos do exercimento de confiança, consegui </w:t>
+      </w:r>
+      <w:r>
+        <w:rPr>
+          <w:rFonts w:ascii="Arial" w:hAnsi="Arial" w:eastAsia="Arial" w:cs="Arial"/>
+        </w:rPr>
+        <w:t xml:space="preserve">adaptar meu modelo mental de maneira </w:t>
+      </w:r>
+      <w:r>
+        <w:rPr>
+          <w:rFonts w:ascii="Arial" w:hAnsi="Arial" w:eastAsia="Arial" w:cs="Arial"/>
+        </w:rPr>
+        <w:t>à</w:t>
+      </w:r>
+      <w:r>
+        <w:rPr>
+          <w:rFonts w:ascii="Arial" w:hAnsi="Arial" w:eastAsia="Arial" w:cs="Arial"/>
+        </w:rPr>
+        <w:t xml:space="preserve"> tornar um ambiente agradável para todos. </w:t>
+      </w:r>
+    </w:p>
+    <w:p>
+      <w:pPr>
+        <w:pStyle w:val="Normal"/>
+        <w:jc w:val="both"/>
+        <w:rPr>
+          <w:rFonts w:ascii="Arial" w:hAnsi="Arial" w:eastAsia="Arial" w:cs="Arial"/>
+        </w:rPr>
+      </w:pPr>
+      <w:r>
+        <w:rPr>
+          <w:rFonts w:ascii="Arial" w:hAnsi="Arial" w:eastAsia="Arial" w:cs="Arial"/>
+        </w:rPr>
+        <w:t xml:space="preserve">Como? Kratos é um ser de outra terra, com um modelo mental pavimentado de dor, sofrimento e vingança, no meu caso, pautado pela culpa, preocupação, ansiedade e sensação de fracasso. </w:t>
+      </w:r>
+      <w:r>
+        <w:rPr>
+          <w:rFonts w:ascii="Arial" w:hAnsi="Arial" w:eastAsia="Arial" w:cs="Arial"/>
+        </w:rPr>
+        <w:t>Acredito que nosso modelo mental seja composto por duas partes, primeiramente a Vivência, que corresponde às concepções pessoais sobre determinado ponto, através da experiência, e a segunda, mas quão importante, Convivência, do qual, precisamos adaptar nosso modelo mental às pessoas que estão ao nosso redor e, principal</w:t>
+      </w:r>
+      <w:r>
+        <w:rPr>
+          <w:rFonts w:ascii="Arial" w:hAnsi="Arial" w:eastAsia="Arial" w:cs="Arial"/>
+        </w:rPr>
+        <w:t xml:space="preserve">mente, tais personagens presentes em nossa vida, correspondem </w:t>
+      </w:r>
+      <w:r>
+        <w:rPr>
+          <w:rFonts w:ascii="Arial" w:hAnsi="Arial" w:eastAsia="Arial" w:cs="Arial"/>
+        </w:rPr>
+        <w:t>à</w:t>
+      </w:r>
+      <w:r>
+        <w:rPr>
+          <w:rFonts w:ascii="Arial" w:hAnsi="Arial" w:eastAsia="Arial" w:cs="Arial"/>
+        </w:rPr>
+        <w:t xml:space="preserve"> nosso real estado de modelo mental.</w:t>
+      </w:r>
+    </w:p>
+    <w:p>
+      <w:pPr>
+        <w:pStyle w:val="Heading2"/>
+        <w:rPr>
+          <w:rFonts w:ascii="Arial" w:hAnsi="Arial" w:eastAsia="Arial" w:cs="Arial"/>
+          <w:b w:val="1"/>
+          <w:bCs w:val="1"/>
+          <w:color w:val="auto"/>
+          <w:sz w:val="24"/>
+          <w:szCs w:val="24"/>
+        </w:rPr>
+      </w:pPr>
+      <w:bookmarkStart w:name="_Toc286093317" w:id="862356645"/>
+      <w:r>
+        <w:rPr>
+          <w:rFonts w:ascii="Arial" w:hAnsi="Arial" w:eastAsia="Arial" w:cs="Arial"/>
+          <w:b w:val="1"/>
+          <w:bCs w:val="1"/>
+          <w:color w:val="auto"/>
+          <w:sz w:val="24"/>
+          <w:szCs w:val="24"/>
+        </w:rPr>
+        <w:t>VALORES</w:t>
+      </w:r>
+      <w:bookmarkEnd w:id="862356645"/>
+    </w:p>
+    <w:p>
+      <w:pPr>
+        <w:pStyle w:val="Heading2"/>
+        <w:rPr>
+          <w:rFonts w:ascii="Arial" w:hAnsi="Arial" w:eastAsia="Arial" w:cs="Arial"/>
+          <w:b w:val="1"/>
+          <w:bCs w:val="1"/>
+          <w:color w:val="auto"/>
+          <w:sz w:val="24"/>
+          <w:szCs w:val="24"/>
+        </w:rPr>
+      </w:pPr>
+      <w:bookmarkStart w:name="_Toc1924054945" w:id="1686177866"/>
+      <w:r>
+        <w:rPr>
+          <w:rFonts w:ascii="Arial" w:hAnsi="Arial" w:eastAsia="Arial" w:cs="Arial"/>
+          <w:b w:val="1"/>
+          <w:bCs w:val="1"/>
+          <w:color w:val="auto"/>
+          <w:sz w:val="24"/>
+          <w:szCs w:val="24"/>
+        </w:rPr>
+        <w:t>DIFICULDADE</w:t>
+      </w:r>
+      <w:bookmarkEnd w:id="1686177866"/>
+    </w:p>
+    <w:p>
+      <w:pPr>
+        <w:pStyle w:val="Heading2"/>
+        <w:rPr>
+          <w:rFonts w:ascii="Arial" w:hAnsi="Arial" w:eastAsia="Arial" w:cs="Arial"/>
+          <w:b w:val="1"/>
+          <w:bCs w:val="1"/>
+          <w:color w:val="auto"/>
+          <w:sz w:val="24"/>
+          <w:szCs w:val="24"/>
+        </w:rPr>
+      </w:pPr>
+      <w:bookmarkStart w:name="_Toc459222299" w:id="1667183417"/>
+      <w:r>
+        <w:rPr>
+          <w:rFonts w:ascii="Arial" w:hAnsi="Arial" w:eastAsia="Arial" w:cs="Arial"/>
+          <w:b w:val="1"/>
+          <w:bCs w:val="1"/>
+          <w:color w:val="auto"/>
+          <w:sz w:val="24"/>
+          <w:szCs w:val="24"/>
+        </w:rPr>
+        <w:t>SUPERAÇÃO</w:t>
+      </w:r>
+      <w:bookmarkEnd w:id="1667183417"/>
+    </w:p>
+    <w:p>
+      <w:pPr>
+        <w:pStyle w:val="Heading2"/>
+        <w:rPr>
+          <w:rFonts w:ascii="Arial" w:hAnsi="Arial" w:eastAsia="Arial" w:cs="Arial"/>
+          <w:b w:val="1"/>
+          <w:bCs w:val="1"/>
+          <w:color w:val="auto"/>
+          <w:sz w:val="24"/>
+          <w:szCs w:val="24"/>
+        </w:rPr>
+      </w:pPr>
+      <w:bookmarkStart w:name="_Toc224449259" w:id="1636845087"/>
+      <w:r>
+        <w:rPr>
+          <w:rFonts w:ascii="Arial" w:hAnsi="Arial" w:eastAsia="Arial" w:cs="Arial"/>
+          <w:b w:val="1"/>
+          <w:bCs w:val="1"/>
+          <w:color w:val="auto"/>
+          <w:sz w:val="24"/>
+          <w:szCs w:val="24"/>
+        </w:rPr>
+        <w:t>GRATIDÃO</w:t>
+      </w:r>
+      <w:bookmarkEnd w:id="1636845087"/>
     </w:p>
     <w:p>
       <w:pPr>
@@ -6262,7 +8111,7 @@
           <w:szCs w:val="28"/>
         </w:rPr>
       </w:pPr>
-      <w:bookmarkStart w:name="_Toc1483165638" w:id="705408650"/>
+      <w:bookmarkStart w:name="_Toc1917202237" w:id="80121135"/>
       <w:r>
         <w:rPr>
           <w:rFonts w:ascii="Arial" w:hAnsi="Arial" w:eastAsia="Arial" w:cs="Arial"/>
@@ -6274,7 +8123,7 @@
         </w:rPr>
         <w:t>PREMISSAS, RESTRIÇÕES, RISCOS</w:t>
       </w:r>
-      <w:bookmarkEnd w:id="705408650"/>
+      <w:bookmarkEnd w:id="80121135"/>
     </w:p>
     <w:p>
       <w:pPr>
@@ -6299,7 +8148,7 @@
           <w:szCs w:val="24"/>
         </w:rPr>
       </w:pPr>
-      <w:bookmarkStart w:name="_Toc870025604" w:id="852185686"/>
+      <w:bookmarkStart w:name="_Toc1660517417" w:id="1432847719"/>
       <w:r>
         <w:rPr>
           <w:rFonts w:ascii="Arial" w:hAnsi="Arial" w:eastAsia="Arial" w:cs="Arial"/>
@@ -6309,9 +8158,20 @@
           <w:sz w:val="24"/>
           <w:szCs w:val="24"/>
         </w:rPr>
-        <w:t>Premissas:</w:t>
-      </w:r>
-      <w:bookmarkEnd w:id="852185686"/>
+        <w:t>P</w:t>
+      </w:r>
+      <w:r>
+        <w:rPr>
+          <w:rFonts w:ascii="Arial" w:hAnsi="Arial" w:eastAsia="Arial" w:cs="Arial"/>
+          <w:b w:val="1"/>
+          <w:bCs w:val="1"/>
+          <w:color w:val="000000" w:themeColor="text1" w:themeTint="FF" w:themeShade="FF"/>
+          <w:sz w:val="24"/>
+          <w:szCs w:val="24"/>
+        </w:rPr>
+        <w:t>REMISSAS</w:t>
+      </w:r>
+      <w:bookmarkEnd w:id="1432847719"/>
     </w:p>
     <w:p>
       <w:pPr>
@@ -6419,7 +8279,7 @@
           <w:szCs w:val="24"/>
         </w:rPr>
       </w:pPr>
-      <w:bookmarkStart w:name="_Toc429378865" w:id="290107253"/>
+      <w:bookmarkStart w:name="_Toc675419456" w:id="295570650"/>
       <w:r>
         <w:rPr>
           <w:rFonts w:ascii="Arial" w:hAnsi="Arial" w:eastAsia="Arial" w:cs="Arial"/>
@@ -6429,9 +8289,20 @@
           <w:sz w:val="24"/>
           <w:szCs w:val="24"/>
         </w:rPr>
-        <w:t>Restrições:</w:t>
-      </w:r>
-      <w:bookmarkEnd w:id="290107253"/>
+        <w:t>R</w:t>
+      </w:r>
+      <w:r>
+        <w:rPr>
+          <w:rFonts w:ascii="Arial" w:hAnsi="Arial" w:eastAsia="Arial" w:cs="Arial"/>
+          <w:b w:val="1"/>
+          <w:bCs w:val="1"/>
+          <w:color w:val="000000" w:themeColor="text1" w:themeTint="FF" w:themeShade="FF"/>
+          <w:sz w:val="24"/>
+          <w:szCs w:val="24"/>
+        </w:rPr>
+        <w:t>ESTRIÇÕES</w:t>
+      </w:r>
+      <w:bookmarkEnd w:id="295570650"/>
     </w:p>
     <w:p>
       <w:pPr>
@@ -6495,7 +8366,7 @@
           <w:szCs w:val="24"/>
         </w:rPr>
       </w:pPr>
-      <w:bookmarkStart w:name="_Toc2111548394" w:id="811613626"/>
+      <w:bookmarkStart w:name="_Toc1054773774" w:id="784699395"/>
       <w:r>
         <w:rPr>
           <w:rFonts w:ascii="Arial" w:hAnsi="Arial" w:eastAsia="Arial" w:cs="Arial"/>
@@ -6505,9 +8376,20 @@
           <w:sz w:val="24"/>
           <w:szCs w:val="24"/>
         </w:rPr>
-        <w:t>Riscos:</w:t>
-      </w:r>
-      <w:bookmarkEnd w:id="811613626"/>
+        <w:t>R</w:t>
+      </w:r>
+      <w:r>
+        <w:rPr>
+          <w:rFonts w:ascii="Arial" w:hAnsi="Arial" w:eastAsia="Arial" w:cs="Arial"/>
+          <w:b w:val="1"/>
+          <w:bCs w:val="1"/>
+          <w:color w:val="000000" w:themeColor="text1" w:themeTint="FF" w:themeShade="FF"/>
+          <w:sz w:val="24"/>
+          <w:szCs w:val="24"/>
+        </w:rPr>
+        <w:t>ISCOS</w:t>
+      </w:r>
+      <w:bookmarkEnd w:id="784699395"/>
     </w:p>
     <w:p>
       <w:pPr>
@@ -6555,136 +8437,6 @@
     </w:p>
     <w:p>
       <w:pPr>
-        <w:pStyle w:val="Normal"/>
-        <w:rPr>
-          <w:rFonts w:ascii="Arial" w:hAnsi="Arial" w:eastAsia="Arial" w:cs="Arial"/>
-          <w:sz w:val="24"/>
-          <w:szCs w:val="24"/>
-        </w:rPr>
-      </w:pPr>
-    </w:p>
-    <w:p>
-      <w:pPr>
-        <w:pStyle w:val="Normal"/>
-        <w:rPr>
-          <w:rFonts w:ascii="Arial" w:hAnsi="Arial" w:eastAsia="Arial" w:cs="Arial"/>
-          <w:sz w:val="24"/>
-          <w:szCs w:val="24"/>
-        </w:rPr>
-      </w:pPr>
-    </w:p>
-    <w:p>
-      <w:pPr>
-        <w:pStyle w:val="Normal"/>
-        <w:rPr>
-          <w:rFonts w:ascii="Arial" w:hAnsi="Arial" w:eastAsia="Arial" w:cs="Arial"/>
-          <w:sz w:val="24"/>
-          <w:szCs w:val="24"/>
-        </w:rPr>
-      </w:pPr>
-    </w:p>
-    <w:p>
-      <w:pPr>
-        <w:pStyle w:val="Normal"/>
-        <w:rPr>
-          <w:rFonts w:ascii="Arial" w:hAnsi="Arial" w:eastAsia="Arial" w:cs="Arial"/>
-          <w:sz w:val="24"/>
-          <w:szCs w:val="24"/>
-        </w:rPr>
-      </w:pPr>
-    </w:p>
-    <w:p>
-      <w:pPr>
-        <w:pStyle w:val="Normal"/>
-        <w:rPr>
-          <w:rFonts w:ascii="Arial" w:hAnsi="Arial" w:eastAsia="Arial" w:cs="Arial"/>
-          <w:sz w:val="24"/>
-          <w:szCs w:val="24"/>
-        </w:rPr>
-      </w:pPr>
-    </w:p>
-    <w:p>
-      <w:pPr>
-        <w:pStyle w:val="Normal"/>
-        <w:rPr>
-          <w:rFonts w:ascii="Arial" w:hAnsi="Arial" w:eastAsia="Arial" w:cs="Arial"/>
-          <w:sz w:val="24"/>
-          <w:szCs w:val="24"/>
-        </w:rPr>
-      </w:pPr>
-    </w:p>
-    <w:p>
-      <w:pPr>
-        <w:pStyle w:val="Normal"/>
-        <w:rPr>
-          <w:rFonts w:ascii="Arial" w:hAnsi="Arial" w:eastAsia="Arial" w:cs="Arial"/>
-          <w:sz w:val="24"/>
-          <w:szCs w:val="24"/>
-        </w:rPr>
-      </w:pPr>
-    </w:p>
-    <w:p>
-      <w:pPr>
-        <w:pStyle w:val="Normal"/>
-        <w:rPr>
-          <w:rFonts w:ascii="Arial" w:hAnsi="Arial" w:eastAsia="Arial" w:cs="Arial"/>
-          <w:sz w:val="24"/>
-          <w:szCs w:val="24"/>
-        </w:rPr>
-      </w:pPr>
-    </w:p>
-    <w:p>
-      <w:pPr>
-        <w:pStyle w:val="Normal"/>
-        <w:rPr>
-          <w:rFonts w:ascii="Arial" w:hAnsi="Arial" w:eastAsia="Arial" w:cs="Arial"/>
-          <w:sz w:val="24"/>
-          <w:szCs w:val="24"/>
-        </w:rPr>
-      </w:pPr>
-    </w:p>
-    <w:p>
-      <w:pPr>
-        <w:pStyle w:val="Normal"/>
-        <w:rPr>
-          <w:rFonts w:ascii="Arial" w:hAnsi="Arial" w:eastAsia="Arial" w:cs="Arial"/>
-          <w:sz w:val="24"/>
-          <w:szCs w:val="24"/>
-        </w:rPr>
-      </w:pPr>
-    </w:p>
-    <w:p>
-      <w:pPr>
-        <w:pStyle w:val="Normal"/>
-        <w:rPr>
-          <w:rFonts w:ascii="Arial" w:hAnsi="Arial" w:eastAsia="Arial" w:cs="Arial"/>
-          <w:sz w:val="24"/>
-          <w:szCs w:val="24"/>
-        </w:rPr>
-      </w:pPr>
-    </w:p>
-    <w:p>
-      <w:pPr>
-        <w:pStyle w:val="Normal"/>
-        <w:rPr>
-          <w:rFonts w:ascii="Arial" w:hAnsi="Arial" w:eastAsia="Arial" w:cs="Arial"/>
-          <w:sz w:val="24"/>
-          <w:szCs w:val="24"/>
-        </w:rPr>
-      </w:pPr>
-    </w:p>
-    <w:p>
-      <w:pPr>
-        <w:pStyle w:val="Normal"/>
-        <w:rPr>
-          <w:rFonts w:ascii="Arial" w:hAnsi="Arial" w:eastAsia="Arial" w:cs="Arial"/>
-          <w:sz w:val="24"/>
-          <w:szCs w:val="24"/>
-        </w:rPr>
-      </w:pPr>
-    </w:p>
-    <w:p>
-      <w:pPr>
         <w:pStyle w:val="Heading1"/>
         <w:jc w:val="center"/>
         <w:rPr>
@@ -6696,7 +8448,7 @@
           <w:szCs w:val="28"/>
         </w:rPr>
       </w:pPr>
-      <w:bookmarkStart w:name="_Toc1211766027" w:id="774528941"/>
+      <w:bookmarkStart w:name="_Toc1313559741" w:id="1353204576"/>
       <w:r>
         <w:rPr>
           <w:rFonts w:ascii="Arial" w:hAnsi="Arial" w:eastAsia="Arial" w:cs="Arial"/>
@@ -6708,7 +8460,7 @@
         </w:rPr>
         <w:t>REFERÊNCIAS BIBLIOGRÁFICAS</w:t>
       </w:r>
-      <w:bookmarkEnd w:id="774528941"/>
+      <w:bookmarkEnd w:id="1353204576"/>
     </w:p>
     <w:p>
       <w:pPr>
@@ -7273,26 +9025,7 @@
     </w:p>
     <w:p>
       <w:pPr>
-        <w:jc w:val="center"/>
-      </w:pPr>
-    </w:p>
-    <w:p>
-      <w:pPr>
-        <w:jc w:val="center"/>
-      </w:pPr>
-    </w:p>
-    <w:p>
-      <w:pPr>
-        <w:jc w:val="center"/>
-      </w:pPr>
-    </w:p>
-    <w:p>
-      <w:pPr>
-        <w:jc w:val="center"/>
-      </w:pPr>
-    </w:p>
-    <w:p>
-      <w:pPr>
+        <w:pStyle w:val="Normal"/>
         <w:jc w:val="center"/>
       </w:pPr>
     </w:p>

</xml_diff>

<commit_message>
Fórum de Curiosidades e Estratégias | Correção Dashboard | Documentação Finalizada | Slides (Ajustar) | Valores de SocioEmocional
</commit_message>
<xml_diff>
--- a/Documentação - Individual(Final).docx
+++ b/Documentação - Individual(Final).docx
@@ -1445,7 +1445,6 @@
           <w:docPartUnique/>
         </w:docPartObj>
       </w:sdtPr>
-      <w:sdtEndPr/>
       <w:sdtContent>
         <w:p>
           <w:pPr>
@@ -1470,7 +1469,7 @@
           <w:r>
             <w:fldChar w:fldCharType="separate"/>
           </w:r>
-          <w:hyperlink w:anchor="_Toc199538628" w:history="1">
+          <w:hyperlink w:anchor="_Toc199688519" w:history="1">
             <w:r>
               <w:rPr>
                 <w:rStyle w:val="Hyperlink"/>
@@ -1500,7 +1499,7 @@
                 <w:noProof/>
                 <w:webHidden/>
               </w:rPr>
-              <w:instrText xml:space="preserve"> PAGEREF _Toc199538628 \h </w:instrText>
+              <w:instrText xml:space="preserve"> PAGEREF _Toc199688519 \h </w:instrText>
             </w:r>
             <w:r>
               <w:rPr>
@@ -1521,6 +1520,81 @@
                 <w:webHidden/>
               </w:rPr>
               <w:t>6</w:t>
+            </w:r>
+            <w:r>
+              <w:rPr>
+                <w:noProof/>
+                <w:webHidden/>
+              </w:rPr>
+              <w:fldChar w:fldCharType="end"/>
+            </w:r>
+          </w:hyperlink>
+        </w:p>
+        <w:p>
+          <w:pPr>
+            <w:pStyle w:val="TOC2"/>
+            <w:tabs>
+              <w:tab w:val="right" w:leader="dot" w:pos="9016"/>
+            </w:tabs>
+            <w:rPr>
+              <w:rFonts w:eastAsiaTheme="minorEastAsia"/>
+              <w:noProof/>
+              <w:kern w:val="2"/>
+              <w:lang w:eastAsia="pt-BR"/>
+              <w14:ligatures w14:val="standardContextual"/>
+            </w:rPr>
+          </w:pPr>
+          <w:hyperlink w:anchor="_Toc199688520" w:history="1">
+            <w:r>
+              <w:rPr>
+                <w:rStyle w:val="Hyperlink"/>
+                <w:rFonts w:ascii="Arial" w:eastAsia="Arial" w:hAnsi="Arial" w:cs="Arial"/>
+                <w:b/>
+                <w:bCs/>
+                <w:noProof/>
+              </w:rPr>
+              <w:t>MITOLOGIA NÓRDICA</w:t>
+            </w:r>
+            <w:r>
+              <w:rPr>
+                <w:noProof/>
+                <w:webHidden/>
+              </w:rPr>
+              <w:tab/>
+            </w:r>
+            <w:r>
+              <w:rPr>
+                <w:noProof/>
+                <w:webHidden/>
+              </w:rPr>
+              <w:fldChar w:fldCharType="begin"/>
+            </w:r>
+            <w:r>
+              <w:rPr>
+                <w:noProof/>
+                <w:webHidden/>
+              </w:rPr>
+              <w:instrText xml:space="preserve"> PAGEREF _Toc199688520 \h </w:instrText>
+            </w:r>
+            <w:r>
+              <w:rPr>
+                <w:noProof/>
+                <w:webHidden/>
+              </w:rPr>
+            </w:r>
+            <w:r>
+              <w:rPr>
+                <w:noProof/>
+                <w:webHidden/>
+              </w:rPr>
+              <w:fldChar w:fldCharType="separate"/>
+            </w:r>
+            <w:r>
+              <w:rPr>
+                <w:noProof/>
+                <w:webHidden/>
+              </w:rPr>
+              <w:t>9</w:t>
             </w:r>
             <w:r>
               <w:rPr>
@@ -1545,7 +1619,7 @@
               <w14:ligatures w14:val="standardContextual"/>
             </w:rPr>
           </w:pPr>
-          <w:hyperlink w:anchor="_Toc199538629" w:history="1">
+          <w:hyperlink w:anchor="_Toc199688521" w:history="1">
             <w:r>
               <w:rPr>
                 <w:rStyle w:val="Hyperlink"/>
@@ -1554,7 +1628,7 @@
                 <w:bCs/>
                 <w:noProof/>
               </w:rPr>
-              <w:t>OBJETO</w:t>
+              <w:t>OBJETIVO</w:t>
             </w:r>
             <w:r>
               <w:rPr>
@@ -1575,7 +1649,7 @@
                 <w:noProof/>
                 <w:webHidden/>
               </w:rPr>
-              <w:instrText xml:space="preserve"> PAGEREF _Toc199538629 \h </w:instrText>
+              <w:instrText xml:space="preserve"> PAGEREF _Toc199688521 \h </w:instrText>
             </w:r>
             <w:r>
               <w:rPr>
@@ -1595,7 +1669,7 @@
                 <w:noProof/>
                 <w:webHidden/>
               </w:rPr>
-              <w:t>9</w:t>
+              <w:t>10</w:t>
             </w:r>
             <w:r>
               <w:rPr>
@@ -1620,7 +1694,7 @@
               <w14:ligatures w14:val="standardContextual"/>
             </w:rPr>
           </w:pPr>
-          <w:hyperlink w:anchor="_Toc199538630" w:history="1">
+          <w:hyperlink w:anchor="_Toc199688522" w:history="1">
             <w:r>
               <w:rPr>
                 <w:rStyle w:val="Hyperlink"/>
@@ -1650,7 +1724,7 @@
                 <w:noProof/>
                 <w:webHidden/>
               </w:rPr>
-              <w:instrText xml:space="preserve"> PAGEREF _Toc199538630 \h </w:instrText>
+              <w:instrText xml:space="preserve"> PAGEREF _Toc199688522 \h </w:instrText>
             </w:r>
             <w:r>
               <w:rPr>
@@ -1670,7 +1744,7 @@
                 <w:noProof/>
                 <w:webHidden/>
               </w:rPr>
-              <w:t>10</w:t>
+              <w:t>11</w:t>
             </w:r>
             <w:r>
               <w:rPr>
@@ -1695,7 +1769,7 @@
               <w14:ligatures w14:val="standardContextual"/>
             </w:rPr>
           </w:pPr>
-          <w:hyperlink w:anchor="_Toc199538631" w:history="1">
+          <w:hyperlink w:anchor="_Toc199688523" w:history="1">
             <w:r>
               <w:rPr>
                 <w:rStyle w:val="Hyperlink"/>
@@ -1725,7 +1799,7 @@
                 <w:noProof/>
                 <w:webHidden/>
               </w:rPr>
-              <w:instrText xml:space="preserve"> PAGEREF _Toc199538631 \h </w:instrText>
+              <w:instrText xml:space="preserve"> PAGEREF _Toc199688523 \h </w:instrText>
             </w:r>
             <w:r>
               <w:rPr>
@@ -1745,7 +1819,7 @@
                 <w:noProof/>
                 <w:webHidden/>
               </w:rPr>
-              <w:t>11</w:t>
+              <w:t>12</w:t>
             </w:r>
             <w:r>
               <w:rPr>
@@ -1770,7 +1844,7 @@
               <w14:ligatures w14:val="standardContextual"/>
             </w:rPr>
           </w:pPr>
-          <w:hyperlink w:anchor="_Toc199538632" w:history="1">
+          <w:hyperlink w:anchor="_Toc199688524" w:history="1">
             <w:r>
               <w:rPr>
                 <w:rStyle w:val="Hyperlink"/>
@@ -1800,7 +1874,7 @@
                 <w:noProof/>
                 <w:webHidden/>
               </w:rPr>
-              <w:instrText xml:space="preserve"> PAGEREF _Toc199538632 \h </w:instrText>
+              <w:instrText xml:space="preserve"> PAGEREF _Toc199688524 \h </w:instrText>
             </w:r>
             <w:r>
               <w:rPr>
@@ -1820,7 +1894,7 @@
                 <w:noProof/>
                 <w:webHidden/>
               </w:rPr>
-              <w:t>12</w:t>
+              <w:t>13</w:t>
             </w:r>
             <w:r>
               <w:rPr>
@@ -1845,7 +1919,7 @@
               <w14:ligatures w14:val="standardContextual"/>
             </w:rPr>
           </w:pPr>
-          <w:hyperlink w:anchor="_Toc199538633" w:history="1">
+          <w:hyperlink w:anchor="_Toc199688525" w:history="1">
             <w:r>
               <w:rPr>
                 <w:rStyle w:val="Hyperlink"/>
@@ -1875,7 +1949,7 @@
                 <w:noProof/>
                 <w:webHidden/>
               </w:rPr>
-              <w:instrText xml:space="preserve"> PAGEREF _Toc199538633 \h </w:instrText>
+              <w:instrText xml:space="preserve"> PAGEREF _Toc199688525 \h </w:instrText>
             </w:r>
             <w:r>
               <w:rPr>
@@ -1895,7 +1969,7 @@
                 <w:noProof/>
                 <w:webHidden/>
               </w:rPr>
-              <w:t>12</w:t>
+              <w:t>13</w:t>
             </w:r>
             <w:r>
               <w:rPr>
@@ -1920,7 +1994,7 @@
               <w14:ligatures w14:val="standardContextual"/>
             </w:rPr>
           </w:pPr>
-          <w:hyperlink w:anchor="_Toc199538634" w:history="1">
+          <w:hyperlink w:anchor="_Toc199688526" w:history="1">
             <w:r>
               <w:rPr>
                 <w:rStyle w:val="Hyperlink"/>
@@ -1950,7 +2024,7 @@
                 <w:noProof/>
                 <w:webHidden/>
               </w:rPr>
-              <w:instrText xml:space="preserve"> PAGEREF _Toc199538634 \h </w:instrText>
+              <w:instrText xml:space="preserve"> PAGEREF _Toc199688526 \h </w:instrText>
             </w:r>
             <w:r>
               <w:rPr>
@@ -1970,7 +2044,7 @@
                 <w:noProof/>
                 <w:webHidden/>
               </w:rPr>
-              <w:t>13</w:t>
+              <w:t>14</w:t>
             </w:r>
             <w:r>
               <w:rPr>
@@ -1995,7 +2069,7 @@
               <w14:ligatures w14:val="standardContextual"/>
             </w:rPr>
           </w:pPr>
-          <w:hyperlink w:anchor="_Toc199538635" w:history="1">
+          <w:hyperlink w:anchor="_Toc199688527" w:history="1">
             <w:r>
               <w:rPr>
                 <w:rStyle w:val="Hyperlink"/>
@@ -2025,7 +2099,7 @@
                 <w:noProof/>
                 <w:webHidden/>
               </w:rPr>
-              <w:instrText xml:space="preserve"> PAGEREF _Toc199538635 \h </w:instrText>
+              <w:instrText xml:space="preserve"> PAGEREF _Toc199688527 \h </w:instrText>
             </w:r>
             <w:r>
               <w:rPr>
@@ -2045,7 +2119,7 @@
                 <w:noProof/>
                 <w:webHidden/>
               </w:rPr>
-              <w:t>14</w:t>
+              <w:t>15</w:t>
             </w:r>
             <w:r>
               <w:rPr>
@@ -2070,7 +2144,7 @@
               <w14:ligatures w14:val="standardContextual"/>
             </w:rPr>
           </w:pPr>
-          <w:hyperlink w:anchor="_Toc199538636" w:history="1">
+          <w:hyperlink w:anchor="_Toc199688528" w:history="1">
             <w:r>
               <w:rPr>
                 <w:rStyle w:val="Hyperlink"/>
@@ -2100,7 +2174,7 @@
                 <w:noProof/>
                 <w:webHidden/>
               </w:rPr>
-              <w:instrText xml:space="preserve"> PAGEREF _Toc199538636 \h </w:instrText>
+              <w:instrText xml:space="preserve"> PAGEREF _Toc199688528 \h </w:instrText>
             </w:r>
             <w:r>
               <w:rPr>
@@ -2120,7 +2194,7 @@
                 <w:noProof/>
                 <w:webHidden/>
               </w:rPr>
-              <w:t>15</w:t>
+              <w:t>16</w:t>
             </w:r>
             <w:r>
               <w:rPr>
@@ -2145,7 +2219,7 @@
               <w14:ligatures w14:val="standardContextual"/>
             </w:rPr>
           </w:pPr>
-          <w:hyperlink w:anchor="_Toc199538637" w:history="1">
+          <w:hyperlink w:anchor="_Toc199688529" w:history="1">
             <w:r>
               <w:rPr>
                 <w:rStyle w:val="Hyperlink"/>
@@ -2175,7 +2249,7 @@
                 <w:noProof/>
                 <w:webHidden/>
               </w:rPr>
-              <w:instrText xml:space="preserve"> PAGEREF _Toc199538637 \h </w:instrText>
+              <w:instrText xml:space="preserve"> PAGEREF _Toc199688529 \h </w:instrText>
             </w:r>
             <w:r>
               <w:rPr>
@@ -2195,7 +2269,7 @@
                 <w:noProof/>
                 <w:webHidden/>
               </w:rPr>
-              <w:t>16</w:t>
+              <w:t>17</w:t>
             </w:r>
             <w:r>
               <w:rPr>
@@ -2220,7 +2294,7 @@
               <w14:ligatures w14:val="standardContextual"/>
             </w:rPr>
           </w:pPr>
-          <w:hyperlink w:anchor="_Toc199538638" w:history="1">
+          <w:hyperlink w:anchor="_Toc199688530" w:history="1">
             <w:r>
               <w:rPr>
                 <w:rStyle w:val="Hyperlink"/>
@@ -2229,7 +2303,7 @@
                 <w:bCs/>
                 <w:noProof/>
               </w:rPr>
-              <w:t>BACKLOG</w:t>
+              <w:t>DIAGRAMA DE VISÃO DE NEGÓCIO</w:t>
             </w:r>
             <w:r>
               <w:rPr>
@@ -2250,7 +2324,7 @@
                 <w:noProof/>
                 <w:webHidden/>
               </w:rPr>
-              <w:instrText xml:space="preserve"> PAGEREF _Toc199538638 \h </w:instrText>
+              <w:instrText xml:space="preserve"> PAGEREF _Toc199688530 \h </w:instrText>
             </w:r>
             <w:r>
               <w:rPr>
@@ -2270,7 +2344,7 @@
                 <w:noProof/>
                 <w:webHidden/>
               </w:rPr>
-              <w:t>16</w:t>
+              <w:t>17</w:t>
             </w:r>
             <w:r>
               <w:rPr>
@@ -2295,7 +2369,232 @@
               <w14:ligatures w14:val="standardContextual"/>
             </w:rPr>
           </w:pPr>
-          <w:hyperlink w:anchor="_Toc199538639" w:history="1">
+          <w:hyperlink w:anchor="_Toc199688531" w:history="1">
+            <w:r>
+              <w:rPr>
+                <w:rStyle w:val="Hyperlink"/>
+                <w:rFonts w:ascii="Arial" w:hAnsi="Arial" w:cs="Arial"/>
+                <w:b/>
+                <w:bCs/>
+                <w:noProof/>
+              </w:rPr>
+              <w:t>BACKLOG</w:t>
+            </w:r>
+            <w:r>
+              <w:rPr>
+                <w:noProof/>
+                <w:webHidden/>
+              </w:rPr>
+              <w:tab/>
+            </w:r>
+            <w:r>
+              <w:rPr>
+                <w:noProof/>
+                <w:webHidden/>
+              </w:rPr>
+              <w:fldChar w:fldCharType="begin"/>
+            </w:r>
+            <w:r>
+              <w:rPr>
+                <w:noProof/>
+                <w:webHidden/>
+              </w:rPr>
+              <w:instrText xml:space="preserve"> PAGEREF _Toc199688531 \h </w:instrText>
+            </w:r>
+            <w:r>
+              <w:rPr>
+                <w:noProof/>
+                <w:webHidden/>
+              </w:rPr>
+            </w:r>
+            <w:r>
+              <w:rPr>
+                <w:noProof/>
+                <w:webHidden/>
+              </w:rPr>
+              <w:fldChar w:fldCharType="separate"/>
+            </w:r>
+            <w:r>
+              <w:rPr>
+                <w:noProof/>
+                <w:webHidden/>
+              </w:rPr>
+              <w:t>18</w:t>
+            </w:r>
+            <w:r>
+              <w:rPr>
+                <w:noProof/>
+                <w:webHidden/>
+              </w:rPr>
+              <w:fldChar w:fldCharType="end"/>
+            </w:r>
+          </w:hyperlink>
+        </w:p>
+        <w:p>
+          <w:pPr>
+            <w:pStyle w:val="TOC1"/>
+            <w:tabs>
+              <w:tab w:val="right" w:leader="dot" w:pos="9016"/>
+            </w:tabs>
+            <w:rPr>
+              <w:rFonts w:eastAsiaTheme="minorEastAsia"/>
+              <w:noProof/>
+              <w:kern w:val="2"/>
+              <w:lang w:eastAsia="pt-BR"/>
+              <w14:ligatures w14:val="standardContextual"/>
+            </w:rPr>
+          </w:pPr>
+          <w:hyperlink w:anchor="_Toc199688532" w:history="1">
+            <w:r>
+              <w:rPr>
+                <w:rStyle w:val="Hyperlink"/>
+                <w:rFonts w:ascii="Arial" w:hAnsi="Arial" w:cs="Arial"/>
+                <w:b/>
+                <w:bCs/>
+                <w:noProof/>
+              </w:rPr>
+              <w:t>OBJETIVO DE DESENVOLVIMENTO SUSTENTÁVEL</w:t>
+            </w:r>
+            <w:r>
+              <w:rPr>
+                <w:noProof/>
+                <w:webHidden/>
+              </w:rPr>
+              <w:tab/>
+            </w:r>
+            <w:r>
+              <w:rPr>
+                <w:noProof/>
+                <w:webHidden/>
+              </w:rPr>
+              <w:fldChar w:fldCharType="begin"/>
+            </w:r>
+            <w:r>
+              <w:rPr>
+                <w:noProof/>
+                <w:webHidden/>
+              </w:rPr>
+              <w:instrText xml:space="preserve"> PAGEREF _Toc199688532 \h </w:instrText>
+            </w:r>
+            <w:r>
+              <w:rPr>
+                <w:noProof/>
+                <w:webHidden/>
+              </w:rPr>
+            </w:r>
+            <w:r>
+              <w:rPr>
+                <w:noProof/>
+                <w:webHidden/>
+              </w:rPr>
+              <w:fldChar w:fldCharType="separate"/>
+            </w:r>
+            <w:r>
+              <w:rPr>
+                <w:noProof/>
+                <w:webHidden/>
+              </w:rPr>
+              <w:t>20</w:t>
+            </w:r>
+            <w:r>
+              <w:rPr>
+                <w:noProof/>
+                <w:webHidden/>
+              </w:rPr>
+              <w:fldChar w:fldCharType="end"/>
+            </w:r>
+          </w:hyperlink>
+        </w:p>
+        <w:p>
+          <w:pPr>
+            <w:pStyle w:val="TOC1"/>
+            <w:tabs>
+              <w:tab w:val="right" w:leader="dot" w:pos="9016"/>
+            </w:tabs>
+            <w:rPr>
+              <w:rFonts w:eastAsiaTheme="minorEastAsia"/>
+              <w:noProof/>
+              <w:kern w:val="2"/>
+              <w:lang w:eastAsia="pt-BR"/>
+              <w14:ligatures w14:val="standardContextual"/>
+            </w:rPr>
+          </w:pPr>
+          <w:hyperlink w:anchor="_Toc199688533" w:history="1">
+            <w:r>
+              <w:rPr>
+                <w:rStyle w:val="Hyperlink"/>
+                <w:rFonts w:ascii="Arial" w:hAnsi="Arial" w:cs="Arial"/>
+                <w:b/>
+                <w:bCs/>
+                <w:noProof/>
+              </w:rPr>
+              <w:t>METODOLOGIA UTILIZADA</w:t>
+            </w:r>
+            <w:r>
+              <w:rPr>
+                <w:noProof/>
+                <w:webHidden/>
+              </w:rPr>
+              <w:tab/>
+            </w:r>
+            <w:r>
+              <w:rPr>
+                <w:noProof/>
+                <w:webHidden/>
+              </w:rPr>
+              <w:fldChar w:fldCharType="begin"/>
+            </w:r>
+            <w:r>
+              <w:rPr>
+                <w:noProof/>
+                <w:webHidden/>
+              </w:rPr>
+              <w:instrText xml:space="preserve"> PAGEREF _Toc199688533 \h </w:instrText>
+            </w:r>
+            <w:r>
+              <w:rPr>
+                <w:noProof/>
+                <w:webHidden/>
+              </w:rPr>
+            </w:r>
+            <w:r>
+              <w:rPr>
+                <w:noProof/>
+                <w:webHidden/>
+              </w:rPr>
+              <w:fldChar w:fldCharType="separate"/>
+            </w:r>
+            <w:r>
+              <w:rPr>
+                <w:noProof/>
+                <w:webHidden/>
+              </w:rPr>
+              <w:t>21</w:t>
+            </w:r>
+            <w:r>
+              <w:rPr>
+                <w:noProof/>
+                <w:webHidden/>
+              </w:rPr>
+              <w:fldChar w:fldCharType="end"/>
+            </w:r>
+          </w:hyperlink>
+        </w:p>
+        <w:p>
+          <w:pPr>
+            <w:pStyle w:val="TOC1"/>
+            <w:tabs>
+              <w:tab w:val="right" w:leader="dot" w:pos="9016"/>
+            </w:tabs>
+            <w:rPr>
+              <w:rFonts w:eastAsiaTheme="minorEastAsia"/>
+              <w:noProof/>
+              <w:kern w:val="2"/>
+              <w:lang w:eastAsia="pt-BR"/>
+              <w14:ligatures w14:val="standardContextual"/>
+            </w:rPr>
+          </w:pPr>
+          <w:hyperlink w:anchor="_Toc199688534" w:history="1">
             <w:r>
               <w:rPr>
                 <w:rStyle w:val="Hyperlink"/>
@@ -2325,7 +2624,7 @@
                 <w:noProof/>
                 <w:webHidden/>
               </w:rPr>
-              <w:instrText xml:space="preserve"> PAGEREF _Toc199538639 \h </w:instrText>
+              <w:instrText xml:space="preserve"> PAGEREF _Toc199688534 \h </w:instrText>
             </w:r>
             <w:r>
               <w:rPr>
@@ -2345,7 +2644,7 @@
                 <w:noProof/>
                 <w:webHidden/>
               </w:rPr>
-              <w:t>18</w:t>
+              <w:t>22</w:t>
             </w:r>
             <w:r>
               <w:rPr>
@@ -2370,7 +2669,7 @@
               <w14:ligatures w14:val="standardContextual"/>
             </w:rPr>
           </w:pPr>
-          <w:hyperlink w:anchor="_Toc199538640" w:history="1">
+          <w:hyperlink w:anchor="_Toc199688535" w:history="1">
             <w:r>
               <w:rPr>
                 <w:rStyle w:val="Hyperlink"/>
@@ -2400,7 +2699,7 @@
                 <w:noProof/>
                 <w:webHidden/>
               </w:rPr>
-              <w:instrText xml:space="preserve"> PAGEREF _Toc199538640 \h </w:instrText>
+              <w:instrText xml:space="preserve"> PAGEREF _Toc199688535 \h </w:instrText>
             </w:r>
             <w:r>
               <w:rPr>
@@ -2420,7 +2719,7 @@
                 <w:noProof/>
                 <w:webHidden/>
               </w:rPr>
-              <w:t>18</w:t>
+              <w:t>22</w:t>
             </w:r>
             <w:r>
               <w:rPr>
@@ -2445,7 +2744,7 @@
               <w14:ligatures w14:val="standardContextual"/>
             </w:rPr>
           </w:pPr>
-          <w:hyperlink w:anchor="_Toc199538641" w:history="1">
+          <w:hyperlink w:anchor="_Toc199688536" w:history="1">
             <w:r>
               <w:rPr>
                 <w:rStyle w:val="Hyperlink"/>
@@ -2475,7 +2774,7 @@
                 <w:noProof/>
                 <w:webHidden/>
               </w:rPr>
-              <w:instrText xml:space="preserve"> PAGEREF _Toc199538641 \h </w:instrText>
+              <w:instrText xml:space="preserve"> PAGEREF _Toc199688536 \h </w:instrText>
             </w:r>
             <w:r>
               <w:rPr>
@@ -2495,7 +2794,7 @@
                 <w:noProof/>
                 <w:webHidden/>
               </w:rPr>
-              <w:t>18</w:t>
+              <w:t>22</w:t>
             </w:r>
             <w:r>
               <w:rPr>
@@ -2520,7 +2819,7 @@
               <w14:ligatures w14:val="standardContextual"/>
             </w:rPr>
           </w:pPr>
-          <w:hyperlink w:anchor="_Toc199538642" w:history="1">
+          <w:hyperlink w:anchor="_Toc199688537" w:history="1">
             <w:r>
               <w:rPr>
                 <w:rStyle w:val="Hyperlink"/>
@@ -2550,7 +2849,7 @@
                 <w:noProof/>
                 <w:webHidden/>
               </w:rPr>
-              <w:instrText xml:space="preserve"> PAGEREF _Toc199538642 \h </w:instrText>
+              <w:instrText xml:space="preserve"> PAGEREF _Toc199688537 \h </w:instrText>
             </w:r>
             <w:r>
               <w:rPr>
@@ -2570,7 +2869,7 @@
                 <w:noProof/>
                 <w:webHidden/>
               </w:rPr>
-              <w:t>18</w:t>
+              <w:t>22</w:t>
             </w:r>
             <w:r>
               <w:rPr>
@@ -2595,7 +2894,7 @@
               <w14:ligatures w14:val="standardContextual"/>
             </w:rPr>
           </w:pPr>
-          <w:hyperlink w:anchor="_Toc199538643" w:history="1">
+          <w:hyperlink w:anchor="_Toc199688538" w:history="1">
             <w:r>
               <w:rPr>
                 <w:rStyle w:val="Hyperlink"/>
@@ -2625,7 +2924,7 @@
                 <w:noProof/>
                 <w:webHidden/>
               </w:rPr>
-              <w:instrText xml:space="preserve"> PAGEREF _Toc199538643 \h </w:instrText>
+              <w:instrText xml:space="preserve"> PAGEREF _Toc199688538 \h </w:instrText>
             </w:r>
             <w:r>
               <w:rPr>
@@ -2645,7 +2944,7 @@
                 <w:noProof/>
                 <w:webHidden/>
               </w:rPr>
-              <w:t>18</w:t>
+              <w:t>23</w:t>
             </w:r>
             <w:r>
               <w:rPr>
@@ -2744,36 +3043,6 @@
     </w:p>
     <w:p>
       <w:pPr>
-        <w:jc w:val="both"/>
-        <w:rPr>
-          <w:rFonts w:ascii="Arial" w:eastAsia="Arial" w:hAnsi="Arial" w:cs="Arial"/>
-          <w:sz w:val="28"/>
-          <w:szCs w:val="28"/>
-        </w:rPr>
-      </w:pPr>
-    </w:p>
-    <w:p>
-      <w:pPr>
-        <w:jc w:val="both"/>
-        <w:rPr>
-          <w:rFonts w:ascii="Arial" w:eastAsia="Arial" w:hAnsi="Arial" w:cs="Arial"/>
-          <w:sz w:val="28"/>
-          <w:szCs w:val="28"/>
-        </w:rPr>
-      </w:pPr>
-    </w:p>
-    <w:p>
-      <w:pPr>
-        <w:jc w:val="both"/>
-        <w:rPr>
-          <w:rFonts w:ascii="Arial" w:eastAsia="Arial" w:hAnsi="Arial" w:cs="Arial"/>
-          <w:sz w:val="28"/>
-          <w:szCs w:val="28"/>
-        </w:rPr>
-      </w:pPr>
-    </w:p>
-    <w:p>
-      <w:pPr>
         <w:pStyle w:val="Heading1"/>
         <w:jc w:val="center"/>
         <w:rPr>
@@ -2785,7 +3054,7 @@
           <w:szCs w:val="28"/>
         </w:rPr>
       </w:pPr>
-      <w:bookmarkStart w:id="0" w:name="_Toc199538628"/>
+      <w:bookmarkStart w:id="0" w:name="_Toc199688519"/>
       <w:r>
         <w:rPr>
           <w:rFonts w:ascii="Arial" w:eastAsia="Arial" w:hAnsi="Arial" w:cs="Arial"/>
@@ -2830,7 +3099,7 @@
           <w:noProof/>
         </w:rPr>
         <w:drawing>
-          <wp:inline distT="0" distB="0" distL="0" distR="0" wp14:anchorId="01AF4354" wp14:editId="0F5352D5">
+          <wp:inline distT="0" distB="0" distL="0" distR="0" wp14:anchorId="01AF4354" wp14:editId="67482B61">
             <wp:extent cx="3829050" cy="2152650"/>
             <wp:effectExtent l="0" t="0" r="0" b="0"/>
             <wp:docPr id="1827042173" name="Picture 1827042173" descr="Image 1, Imagem"/>
@@ -3281,15 +3550,186 @@
         </w:rPr>
         <w:t>“Sem desculpas Pai, só melhore”</w:t>
       </w:r>
-      <w:r>
-        <w:br/>
-      </w:r>
-    </w:p>
-    <w:p>
-      <w:pPr>
-        <w:jc w:val="center"/>
-        <w:rPr>
-          <w:rFonts w:ascii="Arial" w:eastAsia="Arial" w:hAnsi="Arial" w:cs="Arial"/>
+    </w:p>
+    <w:p>
+      <w:pPr>
+        <w:rPr>
+          <w:rFonts w:ascii="Arial" w:eastAsia="Arial" w:hAnsi="Arial" w:cs="Arial"/>
+        </w:rPr>
+      </w:pPr>
+    </w:p>
+    <w:p>
+      <w:pPr>
+        <w:rPr>
+          <w:rFonts w:ascii="Arial" w:eastAsia="Arial" w:hAnsi="Arial" w:cs="Arial"/>
+        </w:rPr>
+      </w:pPr>
+    </w:p>
+    <w:p>
+      <w:pPr>
+        <w:rPr>
+          <w:rFonts w:ascii="Arial" w:eastAsia="Arial" w:hAnsi="Arial" w:cs="Arial"/>
+        </w:rPr>
+      </w:pPr>
+    </w:p>
+    <w:p>
+      <w:pPr>
+        <w:pStyle w:val="Heading2"/>
+        <w:jc w:val="center"/>
+        <w:rPr>
+          <w:rFonts w:ascii="Arial" w:eastAsia="Arial" w:hAnsi="Arial" w:cs="Arial"/>
+          <w:b/>
+          <w:bCs/>
+          <w:color w:val="auto"/>
+          <w:sz w:val="28"/>
+          <w:szCs w:val="28"/>
+        </w:rPr>
+      </w:pPr>
+      <w:bookmarkStart w:id="1" w:name="_Toc199688520"/>
+      <w:r>
+        <w:rPr>
+          <w:rFonts w:ascii="Arial" w:eastAsia="Arial" w:hAnsi="Arial" w:cs="Arial"/>
+          <w:b/>
+          <w:bCs/>
+          <w:color w:val="auto"/>
+          <w:sz w:val="28"/>
+          <w:szCs w:val="28"/>
+        </w:rPr>
+        <w:lastRenderedPageBreak/>
+        <w:t>MITOLOGIA NÓRDICA</w:t>
+      </w:r>
+      <w:bookmarkEnd w:id="1"/>
+    </w:p>
+    <w:p/>
+    <w:p>
+      <w:pPr>
+        <w:jc w:val="both"/>
+        <w:rPr>
+          <w:rFonts w:ascii="Arial" w:hAnsi="Arial" w:cs="Arial"/>
+        </w:rPr>
+      </w:pPr>
+      <w:r>
+        <w:rPr>
+          <w:rFonts w:ascii="Arial" w:hAnsi="Arial" w:cs="Arial"/>
+        </w:rPr>
+        <w:t xml:space="preserve">A Mitologia nórdica é um conceito presente sob a região da Escandinávia, hoje representado pelos países Noruega, Suécia, Dinamarca, Islândia e Finlândia. A princípio este mitologia não é mais utilizada como ideologia principal desta região, porém, ainda carrega um repertório de cultura social e </w:t>
+      </w:r>
+      <w:r>
+        <w:rPr>
+          <w:rFonts w:ascii="Arial" w:hAnsi="Arial" w:cs="Arial"/>
+        </w:rPr>
+        <w:t>costumes presentes em alguns povos ainda presentes.</w:t>
+      </w:r>
+    </w:p>
+    <w:p>
+      <w:pPr>
+        <w:jc w:val="both"/>
+        <w:rPr>
+          <w:rFonts w:ascii="Arial" w:hAnsi="Arial" w:cs="Arial"/>
+        </w:rPr>
+      </w:pPr>
+      <w:r>
+        <w:rPr>
+          <w:rFonts w:ascii="Arial" w:hAnsi="Arial" w:cs="Arial"/>
+        </w:rPr>
+        <w:t>A história da mitologia nórdica se inicia pelo choque e união entre os reinos Niflheim e Muspelheim. Após o surgimento do princípio da matéria, surge o gigante Ymir, o primeiro e mais importante gigante da mitologia nórdica e Audhumla, a vaca cósmica que alimentava Ymir, também neste mesmo momento, surge Buri, um deus ancestral que deu origem à outros 3 deuses, Odin Vili e Vé, que mataram Ymir e fizeram de seu corpo, toda a estrutura e universo da mitologia nórdica, de sua carne fizeram as terras, de seus ossos fizeram as montanhas, de seu sangue fizeram os oceanos, de seu crânio fizeram o céu, e de seus cabelos surgiram as árvores.</w:t>
+      </w:r>
+    </w:p>
+    <w:p>
+      <w:pPr>
+        <w:jc w:val="both"/>
+        <w:rPr>
+          <w:rFonts w:ascii="Arial" w:hAnsi="Arial" w:cs="Arial"/>
+        </w:rPr>
+      </w:pPr>
+      <w:r>
+        <w:rPr>
+          <w:rFonts w:ascii="Arial" w:hAnsi="Arial" w:cs="Arial"/>
+        </w:rPr>
+        <w:t>Após este período de criação, um grande embate entre deuses e gigantes formentou invernos dentro da mitologia, principalmente entre gigantes, deuses Aesir e posteriormente deuses Vanir, todas as raças brigavam com objetivo de, algumas por conquista à todos os 9 reinos, e outras por sua subsistência e de sua espécie.</w:t>
+      </w:r>
+    </w:p>
+    <w:p>
+      <w:pPr>
+        <w:jc w:val="both"/>
+        <w:rPr>
+          <w:rFonts w:ascii="Arial" w:hAnsi="Arial" w:cs="Arial"/>
+        </w:rPr>
+      </w:pPr>
+      <w:r>
+        <w:rPr>
+          <w:rFonts w:ascii="Arial" w:hAnsi="Arial" w:cs="Arial"/>
+        </w:rPr>
+        <w:t>Entretanto</w:t>
+      </w:r>
+      <w:r>
+        <w:rPr>
+          <w:rFonts w:ascii="Arial" w:hAnsi="Arial" w:cs="Arial"/>
+        </w:rPr>
+        <w:t>, a mitologia nórdica possui uma grande representação física e conceitual chamada Ragnarok, que representa tanto o fim dos 9 reinos, quanto o recomeço para eles, este conceito é o tema principal de ciclo presente dentro da mitologia nórdica, no qual, a morte e a vida são paradoxos de um mesmo momento, e comumente entrelaçam conceitos opostos, que atribuem uma dependência de subsistência, ou seja, para se nascer, se precisa morrer, para se amar, precisa-se odiar. Com isso, o início do fim se daria pela morte do deus Baudur pelo gigante Loki, no qual, se inicia um grande inverno chamado FimbulWinter, que devasta e altera todos os 9 reinos e causa posteriormente, através da ira do gigante Surtr, a destruição da conexão e posteriormente, dos 9 reinos sustentados pela árvore da Yggdrasil.</w:t>
+      </w:r>
+      <w:r>
+        <w:rPr>
+          <w:rFonts w:ascii="Arial" w:hAnsi="Arial" w:cs="Arial"/>
+        </w:rPr>
+        <w:t xml:space="preserve">  </w:t>
+      </w:r>
+    </w:p>
+    <w:p>
+      <w:pPr>
+        <w:rPr>
+          <w:rFonts w:ascii="Arial" w:eastAsia="Arial" w:hAnsi="Arial" w:cs="Arial"/>
+        </w:rPr>
+      </w:pPr>
+    </w:p>
+    <w:p>
+      <w:pPr>
+        <w:rPr>
+          <w:rFonts w:ascii="Arial" w:eastAsia="Arial" w:hAnsi="Arial" w:cs="Arial"/>
+        </w:rPr>
+      </w:pPr>
+    </w:p>
+    <w:p>
+      <w:pPr>
+        <w:rPr>
+          <w:rFonts w:ascii="Arial" w:eastAsia="Arial" w:hAnsi="Arial" w:cs="Arial"/>
+        </w:rPr>
+      </w:pPr>
+    </w:p>
+    <w:p>
+      <w:pPr>
+        <w:rPr>
+          <w:rFonts w:ascii="Arial" w:eastAsia="Arial" w:hAnsi="Arial" w:cs="Arial"/>
+        </w:rPr>
+      </w:pPr>
+    </w:p>
+    <w:p>
+      <w:pPr>
+        <w:rPr>
+          <w:rFonts w:ascii="Arial" w:eastAsia="Arial" w:hAnsi="Arial" w:cs="Arial"/>
+        </w:rPr>
+      </w:pPr>
+    </w:p>
+    <w:p>
+      <w:pPr>
+        <w:rPr>
+          <w:rFonts w:ascii="Arial" w:eastAsia="Arial" w:hAnsi="Arial" w:cs="Arial"/>
+        </w:rPr>
+      </w:pPr>
+    </w:p>
+    <w:p>
+      <w:pPr>
+        <w:rPr>
+          <w:rFonts w:ascii="Arial" w:eastAsia="Arial" w:hAnsi="Arial" w:cs="Arial"/>
+        </w:rPr>
+      </w:pPr>
+    </w:p>
+    <w:p>
+      <w:pPr>
+        <w:rPr>
+          <w:rFonts w:ascii="Arial" w:eastAsia="Arial" w:hAnsi="Arial" w:cs="Arial"/>
+          <w:i/>
+          <w:iCs/>
         </w:rPr>
       </w:pPr>
     </w:p>
@@ -3306,7 +3746,7 @@
           <w:szCs w:val="28"/>
         </w:rPr>
       </w:pPr>
-      <w:bookmarkStart w:id="1" w:name="_Toc199538629"/>
+      <w:bookmarkStart w:id="2" w:name="_Toc199688521"/>
       <w:r>
         <w:rPr>
           <w:rFonts w:ascii="Arial" w:eastAsia="Arial" w:hAnsi="Arial" w:cs="Arial"/>
@@ -3317,9 +3757,20 @@
           <w:szCs w:val="28"/>
         </w:rPr>
         <w:lastRenderedPageBreak/>
-        <w:t>OBJETO</w:t>
-      </w:r>
-      <w:bookmarkEnd w:id="1"/>
+        <w:t>OBJET</w:t>
+      </w:r>
+      <w:r>
+        <w:rPr>
+          <w:rFonts w:ascii="Arial" w:eastAsia="Arial" w:hAnsi="Arial" w:cs="Arial"/>
+          <w:b/>
+          <w:bCs/>
+          <w:color w:val="000000" w:themeColor="text1"/>
+          <w:sz w:val="28"/>
+          <w:szCs w:val="28"/>
+        </w:rPr>
+        <w:t>IVO</w:t>
+      </w:r>
+      <w:bookmarkEnd w:id="2"/>
     </w:p>
     <w:p>
       <w:pPr>
@@ -3536,7 +3987,7 @@
           <w:szCs w:val="28"/>
         </w:rPr>
       </w:pPr>
-      <w:bookmarkStart w:id="2" w:name="_Toc199538630"/>
+      <w:bookmarkStart w:id="3" w:name="_Toc199688522"/>
       <w:r>
         <w:rPr>
           <w:rFonts w:ascii="Arial" w:eastAsia="Arial" w:hAnsi="Arial" w:cs="Arial"/>
@@ -3549,7 +4000,7 @@
         <w:lastRenderedPageBreak/>
         <w:t>JUSTIFICATIVA</w:t>
       </w:r>
-      <w:bookmarkEnd w:id="2"/>
+      <w:bookmarkEnd w:id="3"/>
     </w:p>
     <w:p/>
     <w:p>
@@ -3747,7 +4198,7 @@
           <w:szCs w:val="28"/>
         </w:rPr>
       </w:pPr>
-      <w:bookmarkStart w:id="3" w:name="_Toc199538631"/>
+      <w:bookmarkStart w:id="4" w:name="_Toc199688523"/>
       <w:r>
         <w:rPr>
           <w:rFonts w:ascii="Arial" w:eastAsia="Arial" w:hAnsi="Arial" w:cs="Arial"/>
@@ -3760,8 +4211,9 @@
         <w:lastRenderedPageBreak/>
         <w:t>ESCOPO</w:t>
       </w:r>
-      <w:bookmarkEnd w:id="3"/>
-    </w:p>
+      <w:bookmarkEnd w:id="4"/>
+    </w:p>
+    <w:p/>
     <w:tbl>
       <w:tblPr>
         <w:tblStyle w:val="TableGrid"/>
@@ -4162,7 +4614,7 @@
           <w:szCs w:val="28"/>
         </w:rPr>
       </w:pPr>
-      <w:bookmarkStart w:id="4" w:name="_Toc199538632"/>
+      <w:bookmarkStart w:id="5" w:name="_Toc199688524"/>
       <w:r>
         <w:rPr>
           <w:rFonts w:ascii="Arial" w:eastAsia="Arial" w:hAnsi="Arial" w:cs="Arial"/>
@@ -4175,7 +4627,7 @@
         <w:lastRenderedPageBreak/>
         <w:t>VALORES</w:t>
       </w:r>
-      <w:bookmarkEnd w:id="4"/>
+      <w:bookmarkEnd w:id="5"/>
     </w:p>
     <w:p>
       <w:pPr>
@@ -4197,7 +4649,7 @@
           <w:szCs w:val="24"/>
         </w:rPr>
       </w:pPr>
-      <w:bookmarkStart w:id="5" w:name="_Toc199538633"/>
+      <w:bookmarkStart w:id="6" w:name="_Toc199688525"/>
       <w:r>
         <w:rPr>
           <w:rFonts w:ascii="Arial" w:eastAsia="Arial" w:hAnsi="Arial" w:cs="Arial"/>
@@ -4209,7 +4661,7 @@
         </w:rPr>
         <w:t>LINHA DA VIDA</w:t>
       </w:r>
-      <w:bookmarkEnd w:id="5"/>
+      <w:bookmarkEnd w:id="6"/>
     </w:p>
     <w:p>
       <w:pPr>
@@ -4416,7 +4868,7 @@
           <w:szCs w:val="24"/>
         </w:rPr>
       </w:pPr>
-      <w:bookmarkStart w:id="6" w:name="_Toc199538634"/>
+      <w:bookmarkStart w:id="7" w:name="_Toc199688526"/>
       <w:r>
         <w:rPr>
           <w:rFonts w:ascii="Arial" w:eastAsia="Arial" w:hAnsi="Arial" w:cs="Arial"/>
@@ -4428,7 +4880,7 @@
         </w:rPr>
         <w:t>VALORES</w:t>
       </w:r>
-      <w:bookmarkEnd w:id="6"/>
+      <w:bookmarkEnd w:id="7"/>
     </w:p>
     <w:p>
       <w:pPr>
@@ -4793,7 +5245,7 @@
           <w:szCs w:val="24"/>
         </w:rPr>
       </w:pPr>
-      <w:bookmarkStart w:id="7" w:name="_Toc199538635"/>
+      <w:bookmarkStart w:id="8" w:name="_Toc199688527"/>
       <w:r>
         <w:rPr>
           <w:rFonts w:ascii="Arial" w:eastAsia="Arial" w:hAnsi="Arial" w:cs="Arial"/>
@@ -4805,7 +5257,7 @@
         </w:rPr>
         <w:t>SUPERAÇÃO</w:t>
       </w:r>
-      <w:bookmarkEnd w:id="7"/>
+      <w:bookmarkEnd w:id="8"/>
     </w:p>
     <w:p>
       <w:pPr>
@@ -4868,7 +5320,7 @@
           <w:szCs w:val="24"/>
         </w:rPr>
       </w:pPr>
-      <w:bookmarkStart w:id="8" w:name="_Toc199538636"/>
+      <w:bookmarkStart w:id="9" w:name="_Toc199688528"/>
       <w:r>
         <w:rPr>
           <w:rFonts w:ascii="Arial" w:eastAsia="Arial" w:hAnsi="Arial" w:cs="Arial"/>
@@ -4880,7 +5332,7 @@
         </w:rPr>
         <w:t>GRATIDÃO</w:t>
       </w:r>
-      <w:bookmarkEnd w:id="8"/>
+      <w:bookmarkEnd w:id="9"/>
     </w:p>
     <w:p>
       <w:pPr>
@@ -4999,7 +5451,7 @@
           <w:szCs w:val="28"/>
         </w:rPr>
       </w:pPr>
-      <w:bookmarkStart w:id="9" w:name="_Toc199538637"/>
+      <w:bookmarkStart w:id="10" w:name="_Toc199688529"/>
       <w:r>
         <w:rPr>
           <w:rFonts w:ascii="Arial" w:hAnsi="Arial" w:cs="Arial"/>
@@ -5012,25 +5464,30 @@
         <w:lastRenderedPageBreak/>
         <w:t>DIAGRAMA DE SOLUÇÃO TÉCNICA</w:t>
       </w:r>
-      <w:bookmarkEnd w:id="9"/>
-    </w:p>
-    <w:p/>
+      <w:bookmarkEnd w:id="10"/>
+    </w:p>
     <w:p>
       <w:pPr>
         <w:rPr>
           <w:rFonts w:ascii="Arial" w:hAnsi="Arial" w:cs="Arial"/>
         </w:rPr>
       </w:pPr>
-      <w:r>
+    </w:p>
+    <w:p>
+      <w:pPr>
         <w:rPr>
           <w:rFonts w:ascii="Arial" w:hAnsi="Arial" w:cs="Arial"/>
+        </w:rPr>
+      </w:pPr>
+      <w:r>
+        <w:rPr>
           <w:noProof/>
         </w:rPr>
         <w:drawing>
-          <wp:inline distT="0" distB="0" distL="0" distR="0" wp14:anchorId="1D038873" wp14:editId="6ABBEEBE">
+          <wp:inline distT="0" distB="0" distL="0" distR="0" wp14:anchorId="1BD25BA3" wp14:editId="391C5ED8">
             <wp:extent cx="5731510" cy="2214245"/>
             <wp:effectExtent l="0" t="0" r="2540" b="0"/>
-            <wp:docPr id="823061844" name="Picture 1" descr="A diagram of a computer network&#10;&#10;AI-generated content may be incorrect."/>
+            <wp:docPr id="1417644246" name="Picture 5"/>
             <wp:cNvGraphicFramePr>
               <a:graphicFrameLocks xmlns:a="http://schemas.openxmlformats.org/drawingml/2006/main" noChangeAspect="1"/>
             </wp:cNvGraphicFramePr>
@@ -5038,11 +5495,122 @@
               <a:graphicData uri="http://schemas.openxmlformats.org/drawingml/2006/picture">
                 <pic:pic xmlns:pic="http://schemas.openxmlformats.org/drawingml/2006/picture">
                   <pic:nvPicPr>
-                    <pic:cNvPr id="823061844" name="Picture 1" descr="A diagram of a computer network&#10;&#10;AI-generated content may be incorrect."/>
+                    <pic:cNvPr id="0" name="Picture 7"/>
+                    <pic:cNvPicPr>
+                      <a:picLocks noChangeAspect="1" noChangeArrowheads="1"/>
+                    </pic:cNvPicPr>
+                  </pic:nvPicPr>
+                  <pic:blipFill>
+                    <a:blip r:embed="rId10" cstate="print">
+                      <a:extLst>
+                        <a:ext uri="{28A0092B-C50C-407E-A947-70E740481C1C}">
+                          <a14:useLocalDpi xmlns:a14="http://schemas.microsoft.com/office/drawing/2010/main" val="0"/>
+                        </a:ext>
+                      </a:extLst>
+                    </a:blip>
+                    <a:srcRect/>
+                    <a:stretch>
+                      <a:fillRect/>
+                    </a:stretch>
+                  </pic:blipFill>
+                  <pic:spPr bwMode="auto">
+                    <a:xfrm>
+                      <a:off x="0" y="0"/>
+                      <a:ext cx="5731510" cy="2214245"/>
+                    </a:xfrm>
+                    <a:prstGeom prst="rect">
+                      <a:avLst/>
+                    </a:prstGeom>
+                    <a:noFill/>
+                    <a:ln>
+                      <a:noFill/>
+                    </a:ln>
+                  </pic:spPr>
+                </pic:pic>
+              </a:graphicData>
+            </a:graphic>
+          </wp:inline>
+        </w:drawing>
+      </w:r>
+    </w:p>
+    <w:p>
+      <w:pPr>
+        <w:rPr>
+          <w:rFonts w:ascii="Arial" w:hAnsi="Arial" w:cs="Arial"/>
+        </w:rPr>
+      </w:pPr>
+    </w:p>
+    <w:p>
+      <w:pPr>
+        <w:rPr>
+          <w:rFonts w:ascii="Arial" w:hAnsi="Arial" w:cs="Arial"/>
+        </w:rPr>
+      </w:pPr>
+    </w:p>
+    <w:p>
+      <w:pPr>
+        <w:rPr>
+          <w:rFonts w:ascii="Arial" w:hAnsi="Arial" w:cs="Arial"/>
+        </w:rPr>
+      </w:pPr>
+    </w:p>
+    <w:p>
+      <w:pPr>
+        <w:pStyle w:val="Heading1"/>
+        <w:jc w:val="center"/>
+        <w:rPr>
+          <w:rFonts w:ascii="Arial" w:hAnsi="Arial" w:cs="Arial"/>
+          <w:b/>
+          <w:bCs/>
+          <w:color w:val="auto"/>
+          <w:sz w:val="28"/>
+          <w:szCs w:val="28"/>
+        </w:rPr>
+      </w:pPr>
+      <w:bookmarkStart w:id="11" w:name="_Toc199688530"/>
+      <w:r>
+        <w:rPr>
+          <w:rFonts w:ascii="Arial" w:hAnsi="Arial" w:cs="Arial"/>
+          <w:b/>
+          <w:bCs/>
+          <w:color w:val="auto"/>
+          <w:sz w:val="28"/>
+          <w:szCs w:val="28"/>
+        </w:rPr>
+        <w:t>DIAGRAMA DE VISÃO DE NEGÓCIO</w:t>
+      </w:r>
+      <w:bookmarkEnd w:id="11"/>
+    </w:p>
+    <w:p/>
+    <w:p>
+      <w:pPr>
+        <w:jc w:val="center"/>
+        <w:rPr>
+          <w:rFonts w:ascii="Arial" w:hAnsi="Arial" w:cs="Arial"/>
+        </w:rPr>
+      </w:pPr>
+      <w:r>
+        <w:rPr>
+          <w:rFonts w:ascii="Arial" w:hAnsi="Arial" w:cs="Arial"/>
+          <w:noProof/>
+        </w:rPr>
+        <w:drawing>
+          <wp:inline distT="0" distB="0" distL="0" distR="0" wp14:anchorId="7F3A7E53" wp14:editId="04F0B2C4">
+            <wp:extent cx="5803156" cy="3264195"/>
+            <wp:effectExtent l="0" t="0" r="7620" b="0"/>
+            <wp:docPr id="1953317926" name="Picture 1" descr="A diagram of a tree with arrows and symbols&#10;&#10;AI-generated content may be incorrect."/>
+            <wp:cNvGraphicFramePr>
+              <a:graphicFrameLocks xmlns:a="http://schemas.openxmlformats.org/drawingml/2006/main" noChangeAspect="1"/>
+            </wp:cNvGraphicFramePr>
+            <a:graphic xmlns:a="http://schemas.openxmlformats.org/drawingml/2006/main">
+              <a:graphicData uri="http://schemas.openxmlformats.org/drawingml/2006/picture">
+                <pic:pic xmlns:pic="http://schemas.openxmlformats.org/drawingml/2006/picture">
+                  <pic:nvPicPr>
+                    <pic:cNvPr id="1953317926" name="Picture 1" descr="A diagram of a tree with arrows and symbols&#10;&#10;AI-generated content may be incorrect."/>
                     <pic:cNvPicPr/>
                   </pic:nvPicPr>
                   <pic:blipFill>
-                    <a:blip r:embed="rId10" cstate="print">
+                    <a:blip r:embed="rId11" cstate="print">
                       <a:extLst>
                         <a:ext uri="{28A0092B-C50C-407E-A947-70E740481C1C}">
                           <a14:useLocalDpi xmlns:a14="http://schemas.microsoft.com/office/drawing/2010/main" val="0"/>
@@ -5056,7 +5624,7 @@
                   <pic:spPr>
                     <a:xfrm>
                       <a:off x="0" y="0"/>
-                      <a:ext cx="5731510" cy="2214245"/>
+                      <a:ext cx="5837827" cy="3283697"/>
                     </a:xfrm>
                     <a:prstGeom prst="rect">
                       <a:avLst/>
@@ -5071,6 +5639,30 @@
     </w:p>
     <w:p>
       <w:pPr>
+        <w:jc w:val="center"/>
+        <w:rPr>
+          <w:rFonts w:ascii="Arial" w:hAnsi="Arial" w:cs="Arial"/>
+        </w:rPr>
+      </w:pPr>
+    </w:p>
+    <w:p>
+      <w:pPr>
+        <w:jc w:val="center"/>
+        <w:rPr>
+          <w:rFonts w:ascii="Arial" w:hAnsi="Arial" w:cs="Arial"/>
+        </w:rPr>
+      </w:pPr>
+    </w:p>
+    <w:p>
+      <w:pPr>
+        <w:jc w:val="center"/>
+        <w:rPr>
+          <w:rFonts w:ascii="Arial" w:hAnsi="Arial" w:cs="Arial"/>
+        </w:rPr>
+      </w:pPr>
+    </w:p>
+    <w:p>
+      <w:pPr>
         <w:pStyle w:val="Heading1"/>
         <w:jc w:val="center"/>
         <w:rPr>
@@ -5082,7 +5674,7 @@
           <w:szCs w:val="28"/>
         </w:rPr>
       </w:pPr>
-      <w:bookmarkStart w:id="10" w:name="_Toc199538638"/>
+      <w:bookmarkStart w:id="12" w:name="_Toc199688531"/>
       <w:r>
         <w:rPr>
           <w:rFonts w:ascii="Arial" w:hAnsi="Arial" w:cs="Arial"/>
@@ -5092,11 +5684,11 @@
           <w:sz w:val="28"/>
           <w:szCs w:val="28"/>
         </w:rPr>
+        <w:lastRenderedPageBreak/>
         <w:t>BACKLOG</w:t>
       </w:r>
-      <w:bookmarkEnd w:id="10"/>
-    </w:p>
-    <w:p/>
+      <w:bookmarkEnd w:id="12"/>
+    </w:p>
     <w:tbl>
       <w:tblPr>
         <w:tblStyle w:val="TableGrid"/>
@@ -5449,7 +6041,6 @@
               <w:jc w:val="center"/>
             </w:pPr>
             <w:r>
-              <w:lastRenderedPageBreak/>
               <w:t>Quiz Interativo</w:t>
             </w:r>
           </w:p>
@@ -5626,6 +6217,7 @@
               <w:jc w:val="center"/>
             </w:pPr>
             <w:r>
+              <w:lastRenderedPageBreak/>
               <w:t>Ferramenta de Gestão de Projeto</w:t>
             </w:r>
           </w:p>
@@ -5997,11 +6589,460 @@
       </w:tr>
     </w:tbl>
     <w:p/>
+    <w:p/>
+    <w:p/>
+    <w:p/>
+    <w:p/>
+    <w:p/>
+    <w:p/>
+    <w:p/>
+    <w:p/>
+    <w:p/>
     <w:p>
       <w:pPr>
         <w:pStyle w:val="Heading1"/>
         <w:jc w:val="center"/>
         <w:rPr>
+          <w:rFonts w:ascii="Arial" w:hAnsi="Arial" w:cs="Arial"/>
+          <w:b/>
+          <w:bCs/>
+          <w:color w:val="auto"/>
+          <w:sz w:val="28"/>
+          <w:szCs w:val="28"/>
+        </w:rPr>
+      </w:pPr>
+      <w:bookmarkStart w:id="13" w:name="_Toc199688532"/>
+      <w:r>
+        <w:rPr>
+          <w:rFonts w:ascii="Arial" w:hAnsi="Arial" w:cs="Arial"/>
+          <w:b/>
+          <w:bCs/>
+          <w:color w:val="auto"/>
+          <w:sz w:val="28"/>
+          <w:szCs w:val="28"/>
+        </w:rPr>
+        <w:lastRenderedPageBreak/>
+        <w:t>OBJETIVO DE DESENVOLVIMENTO SUSTENTÁVEL</w:t>
+      </w:r>
+      <w:bookmarkEnd w:id="13"/>
+    </w:p>
+    <w:p/>
+    <w:p>
+      <w:pPr>
+        <w:jc w:val="both"/>
+        <w:rPr>
+          <w:rFonts w:ascii="Arial" w:hAnsi="Arial" w:cs="Arial"/>
+        </w:rPr>
+      </w:pPr>
+      <w:r>
+        <w:rPr>
+          <w:rFonts w:ascii="Arial" w:hAnsi="Arial" w:cs="Arial"/>
+        </w:rPr>
+        <w:t>Os Objetivos de Desenvolvimento Sustentável (ODS) foram desenvolvidos em 2015 pela Organização das Nações Unidas (ONU), composta por 17 objetivos e 169 metas, que visam o desenvolvimento sustentável e erradicação de problemas enraizados para todo o mundo até 2030. Em suma, os 17 objetivos permeiam questões de infraestrutura, desenvolvimento, sustentabilidade, igualdade, equidade, dentre outros valores que permeiam conflitos e incidentes em escala global, que necessitam de uma abordagem massiva e tão quão à escala.</w:t>
+      </w:r>
+    </w:p>
+    <w:p>
+      <w:pPr>
+        <w:jc w:val="center"/>
+        <w:rPr>
+          <w:rFonts w:ascii="Arial" w:hAnsi="Arial" w:cs="Arial"/>
+        </w:rPr>
+      </w:pPr>
+      <w:r>
+        <w:rPr>
+          <w:noProof/>
+        </w:rPr>
+        <w:drawing>
+          <wp:inline distT="0" distB="0" distL="0" distR="0" wp14:anchorId="26E26DCB" wp14:editId="4215141C">
+            <wp:extent cx="4114800" cy="2029136"/>
+            <wp:effectExtent l="0" t="0" r="0" b="9525"/>
+            <wp:docPr id="297056004" name="Picture 2" descr="ods da onu 17 objetivos de desenvolvimento sustentável"/>
+            <wp:cNvGraphicFramePr>
+              <a:graphicFrameLocks xmlns:a="http://schemas.openxmlformats.org/drawingml/2006/main" noChangeAspect="1"/>
+            </wp:cNvGraphicFramePr>
+            <a:graphic xmlns:a="http://schemas.openxmlformats.org/drawingml/2006/main">
+              <a:graphicData uri="http://schemas.openxmlformats.org/drawingml/2006/picture">
+                <pic:pic xmlns:pic="http://schemas.openxmlformats.org/drawingml/2006/picture">
+                  <pic:nvPicPr>
+                    <pic:cNvPr id="0" name="Picture 1" descr="ods da onu 17 objetivos de desenvolvimento sustentável"/>
+                    <pic:cNvPicPr>
+                      <a:picLocks noChangeAspect="1" noChangeArrowheads="1"/>
+                    </pic:cNvPicPr>
+                  </pic:nvPicPr>
+                  <pic:blipFill>
+                    <a:blip r:embed="rId12" cstate="print">
+                      <a:extLst>
+                        <a:ext uri="{28A0092B-C50C-407E-A947-70E740481C1C}">
+                          <a14:useLocalDpi xmlns:a14="http://schemas.microsoft.com/office/drawing/2010/main" val="0"/>
+                        </a:ext>
+                      </a:extLst>
+                    </a:blip>
+                    <a:srcRect/>
+                    <a:stretch>
+                      <a:fillRect/>
+                    </a:stretch>
+                  </pic:blipFill>
+                  <pic:spPr bwMode="auto">
+                    <a:xfrm>
+                      <a:off x="0" y="0"/>
+                      <a:ext cx="4131376" cy="2037310"/>
+                    </a:xfrm>
+                    <a:prstGeom prst="rect">
+                      <a:avLst/>
+                    </a:prstGeom>
+                    <a:noFill/>
+                    <a:ln>
+                      <a:noFill/>
+                    </a:ln>
+                  </pic:spPr>
+                </pic:pic>
+              </a:graphicData>
+            </a:graphic>
+          </wp:inline>
+        </w:drawing>
+      </w:r>
+    </w:p>
+    <w:p>
+      <w:pPr>
+        <w:jc w:val="center"/>
+        <w:rPr>
+          <w:rFonts w:ascii="Arial" w:hAnsi="Arial" w:cs="Arial"/>
+        </w:rPr>
+      </w:pPr>
+      <w:r>
+        <w:t>(</w:t>
+      </w:r>
+      <w:r>
+        <w:rPr>
+          <w:rFonts w:ascii="Arial" w:hAnsi="Arial" w:cs="Arial"/>
+        </w:rPr>
+        <w:t>17 ODS’s</w:t>
+      </w:r>
+      <w:r>
+        <w:t>)</w:t>
+      </w:r>
+    </w:p>
+    <w:p>
+      <w:pPr>
+        <w:jc w:val="both"/>
+        <w:rPr>
+          <w:rFonts w:ascii="Arial" w:hAnsi="Arial" w:cs="Arial"/>
+        </w:rPr>
+      </w:pPr>
+      <w:r>
+        <w:rPr>
+          <w:rFonts w:ascii="Arial" w:hAnsi="Arial" w:cs="Arial"/>
+        </w:rPr>
+        <w:t>Para o contexto deste projeto, a ODS que está relacionada com o tema de God of War Ragnarok é a ODS 9 – Indústria, Inovação e Infraestrutura, no qual está relacionada pelo fato da indústria de jogos eletrônicos, bem como a indústria de design digital e cinematrografia estejam interligados e representam parte da massa para desenvolvimento tecnológico global, bem como representam parte da distribuição e equidade de oportunidades deste mercado.</w:t>
+      </w:r>
+    </w:p>
+    <w:p>
+      <w:pPr>
+        <w:jc w:val="both"/>
+        <w:rPr>
+          <w:rFonts w:ascii="Arial" w:hAnsi="Arial" w:cs="Arial"/>
+        </w:rPr>
+      </w:pPr>
+      <w:r>
+        <w:rPr>
+          <w:rFonts w:ascii="Arial" w:hAnsi="Arial" w:cs="Arial"/>
+        </w:rPr>
+        <w:t>Além disso, tópicos como capacitação, criatividade aprendizado, desenvolvimento de infraestrutura e lógica digital estão diretamente relacionados tanto com o tema do projeto em questão, quanto aos fundamentos desta ODS.</w:t>
+      </w:r>
+    </w:p>
+    <w:p>
+      <w:pPr>
+        <w:jc w:val="center"/>
+        <w:rPr>
+          <w:rFonts w:ascii="Arial" w:hAnsi="Arial" w:cs="Arial"/>
+        </w:rPr>
+      </w:pPr>
+      <w:r>
+        <w:rPr>
+          <w:noProof/>
+        </w:rPr>
+        <w:drawing>
+          <wp:inline distT="0" distB="0" distL="0" distR="0" wp14:anchorId="5F02F10D" wp14:editId="75C2827E">
+            <wp:extent cx="2692449" cy="1657350"/>
+            <wp:effectExtent l="0" t="0" r="0" b="0"/>
+            <wp:docPr id="1455782513" name="Picture 3" descr="Conheça os Objetivos de Desenvolvimento Sustentável (ODS) das Nações ..."/>
+            <wp:cNvGraphicFramePr>
+              <a:graphicFrameLocks xmlns:a="http://schemas.openxmlformats.org/drawingml/2006/main" noChangeAspect="1"/>
+            </wp:cNvGraphicFramePr>
+            <a:graphic xmlns:a="http://schemas.openxmlformats.org/drawingml/2006/main">
+              <a:graphicData uri="http://schemas.openxmlformats.org/drawingml/2006/picture">
+                <pic:pic xmlns:pic="http://schemas.openxmlformats.org/drawingml/2006/picture">
+                  <pic:nvPicPr>
+                    <pic:cNvPr id="0" name="Picture 3" descr="Conheça os Objetivos de Desenvolvimento Sustentável (ODS) das Nações ..."/>
+                    <pic:cNvPicPr>
+                      <a:picLocks noChangeAspect="1" noChangeArrowheads="1"/>
+                    </pic:cNvPicPr>
+                  </pic:nvPicPr>
+                  <pic:blipFill>
+                    <a:blip r:embed="rId13" cstate="print">
+                      <a:extLst>
+                        <a:ext uri="{28A0092B-C50C-407E-A947-70E740481C1C}">
+                          <a14:useLocalDpi xmlns:a14="http://schemas.microsoft.com/office/drawing/2010/main" val="0"/>
+                        </a:ext>
+                      </a:extLst>
+                    </a:blip>
+                    <a:srcRect/>
+                    <a:stretch>
+                      <a:fillRect/>
+                    </a:stretch>
+                  </pic:blipFill>
+                  <pic:spPr bwMode="auto">
+                    <a:xfrm>
+                      <a:off x="0" y="0"/>
+                      <a:ext cx="2706436" cy="1665960"/>
+                    </a:xfrm>
+                    <a:prstGeom prst="rect">
+                      <a:avLst/>
+                    </a:prstGeom>
+                    <a:noFill/>
+                    <a:ln>
+                      <a:noFill/>
+                    </a:ln>
+                  </pic:spPr>
+                </pic:pic>
+              </a:graphicData>
+            </a:graphic>
+          </wp:inline>
+        </w:drawing>
+      </w:r>
+    </w:p>
+    <w:p>
+      <w:pPr>
+        <w:jc w:val="center"/>
+        <w:rPr>
+          <w:rFonts w:ascii="Arial" w:hAnsi="Arial" w:cs="Arial"/>
+        </w:rPr>
+      </w:pPr>
+      <w:r>
+        <w:rPr>
+          <w:rFonts w:ascii="Arial" w:hAnsi="Arial" w:cs="Arial"/>
+        </w:rPr>
+        <w:t>ODS 9 – Indústria, Inovação e Infraestrutura</w:t>
+      </w:r>
+    </w:p>
+    <w:p>
+      <w:pPr>
+        <w:pStyle w:val="Heading1"/>
+        <w:jc w:val="center"/>
+        <w:rPr>
+          <w:rFonts w:ascii="Arial" w:hAnsi="Arial" w:cs="Arial"/>
+          <w:b/>
+          <w:bCs/>
+          <w:color w:val="auto"/>
+          <w:sz w:val="28"/>
+          <w:szCs w:val="28"/>
+        </w:rPr>
+      </w:pPr>
+      <w:bookmarkStart w:id="14" w:name="_Toc199688533"/>
+      <w:r>
+        <w:rPr>
+          <w:rFonts w:ascii="Arial" w:hAnsi="Arial" w:cs="Arial"/>
+          <w:b/>
+          <w:bCs/>
+          <w:color w:val="auto"/>
+          <w:sz w:val="28"/>
+          <w:szCs w:val="28"/>
+        </w:rPr>
+        <w:lastRenderedPageBreak/>
+        <w:t>METODOLOGIA UTILIZADA</w:t>
+      </w:r>
+      <w:bookmarkEnd w:id="14"/>
+    </w:p>
+    <w:p>
+      <w:pPr>
+        <w:jc w:val="both"/>
+        <w:rPr>
+          <w:rFonts w:ascii="Arial" w:hAnsi="Arial" w:cs="Arial"/>
+        </w:rPr>
+      </w:pPr>
+    </w:p>
+    <w:p>
+      <w:pPr>
+        <w:jc w:val="both"/>
+        <w:rPr>
+          <w:rFonts w:ascii="Arial" w:hAnsi="Arial" w:cs="Arial"/>
+        </w:rPr>
+      </w:pPr>
+      <w:r>
+        <w:rPr>
+          <w:rFonts w:ascii="Arial" w:hAnsi="Arial" w:cs="Arial"/>
+        </w:rPr>
+        <w:t>A metodologia utilizada para o desenvolvimento deste projeto, foi a Metodologia Ágil SCRUM, que, principalmente, utiliza de entregas periódicas e acompanhamento direto do cliente, a fim de determinar os requisitos a serem apresentados e desenvolvidos no projeto, bem como tópicos que agreguem valor ao cliente, em suma, a metodologia SCRUM delimita as especificações do projeto e aplica um modelo de entregas seguidas de feedbacks, no qual o desenvolvimento contínuo e entrega de valor ao cliente nas entregas SPRINT, são responsáveis por uma execução íntegra e contínua do projeto.</w:t>
+      </w:r>
+    </w:p>
+    <w:p>
+      <w:pPr>
+        <w:jc w:val="center"/>
+        <w:rPr>
+          <w:rFonts w:ascii="Arial" w:hAnsi="Arial" w:cs="Arial"/>
+        </w:rPr>
+      </w:pPr>
+      <w:r>
+        <w:rPr>
+          <w:noProof/>
+        </w:rPr>
+        <w:drawing>
+          <wp:inline distT="0" distB="0" distL="0" distR="0" wp14:anchorId="0330B6E7" wp14:editId="7354108C">
+            <wp:extent cx="3914775" cy="2349038"/>
+            <wp:effectExtent l="0" t="0" r="0" b="0"/>
+            <wp:docPr id="315783458" name="Picture 4" descr="Essential agile methodology terms defined – Artofit"/>
+            <wp:cNvGraphicFramePr>
+              <a:graphicFrameLocks xmlns:a="http://schemas.openxmlformats.org/drawingml/2006/main" noChangeAspect="1"/>
+            </wp:cNvGraphicFramePr>
+            <a:graphic xmlns:a="http://schemas.openxmlformats.org/drawingml/2006/main">
+              <a:graphicData uri="http://schemas.openxmlformats.org/drawingml/2006/picture">
+                <pic:pic xmlns:pic="http://schemas.openxmlformats.org/drawingml/2006/picture">
+                  <pic:nvPicPr>
+                    <pic:cNvPr id="0" name="Picture 5" descr="Essential agile methodology terms defined – Artofit"/>
+                    <pic:cNvPicPr>
+                      <a:picLocks noChangeAspect="1" noChangeArrowheads="1"/>
+                    </pic:cNvPicPr>
+                  </pic:nvPicPr>
+                  <pic:blipFill>
+                    <a:blip r:embed="rId14" cstate="print">
+                      <a:extLst>
+                        <a:ext uri="{28A0092B-C50C-407E-A947-70E740481C1C}">
+                          <a14:useLocalDpi xmlns:a14="http://schemas.microsoft.com/office/drawing/2010/main" val="0"/>
+                        </a:ext>
+                      </a:extLst>
+                    </a:blip>
+                    <a:srcRect/>
+                    <a:stretch>
+                      <a:fillRect/>
+                    </a:stretch>
+                  </pic:blipFill>
+                  <pic:spPr bwMode="auto">
+                    <a:xfrm>
+                      <a:off x="0" y="0"/>
+                      <a:ext cx="3924033" cy="2354593"/>
+                    </a:xfrm>
+                    <a:prstGeom prst="rect">
+                      <a:avLst/>
+                    </a:prstGeom>
+                    <a:noFill/>
+                    <a:ln>
+                      <a:noFill/>
+                    </a:ln>
+                  </pic:spPr>
+                </pic:pic>
+              </a:graphicData>
+            </a:graphic>
+          </wp:inline>
+        </w:drawing>
+      </w:r>
+    </w:p>
+    <w:p>
+      <w:pPr>
+        <w:jc w:val="center"/>
+        <w:rPr>
+          <w:rFonts w:ascii="Arial" w:hAnsi="Arial" w:cs="Arial"/>
+        </w:rPr>
+      </w:pPr>
+      <w:r>
+        <w:rPr>
+          <w:rFonts w:ascii="Arial" w:hAnsi="Arial" w:cs="Arial"/>
+        </w:rPr>
+        <w:t>Ciclo de Desenvolvimento na Metodologia SCRUM</w:t>
+      </w:r>
+    </w:p>
+    <w:p>
+      <w:pPr>
+        <w:jc w:val="center"/>
+        <w:rPr>
+          <w:rFonts w:ascii="Arial" w:hAnsi="Arial" w:cs="Arial"/>
+        </w:rPr>
+      </w:pPr>
+    </w:p>
+    <w:p>
+      <w:pPr>
+        <w:jc w:val="center"/>
+        <w:rPr>
+          <w:rFonts w:ascii="Arial" w:hAnsi="Arial" w:cs="Arial"/>
+        </w:rPr>
+      </w:pPr>
+    </w:p>
+    <w:p>
+      <w:pPr>
+        <w:jc w:val="center"/>
+        <w:rPr>
+          <w:rFonts w:ascii="Arial" w:hAnsi="Arial" w:cs="Arial"/>
+        </w:rPr>
+      </w:pPr>
+    </w:p>
+    <w:p>
+      <w:pPr>
+        <w:jc w:val="center"/>
+        <w:rPr>
+          <w:rFonts w:ascii="Arial" w:hAnsi="Arial" w:cs="Arial"/>
+        </w:rPr>
+      </w:pPr>
+    </w:p>
+    <w:p>
+      <w:pPr>
+        <w:jc w:val="center"/>
+        <w:rPr>
+          <w:rFonts w:ascii="Arial" w:hAnsi="Arial" w:cs="Arial"/>
+        </w:rPr>
+      </w:pPr>
+    </w:p>
+    <w:p>
+      <w:pPr>
+        <w:jc w:val="center"/>
+        <w:rPr>
+          <w:rFonts w:ascii="Arial" w:hAnsi="Arial" w:cs="Arial"/>
+        </w:rPr>
+      </w:pPr>
+    </w:p>
+    <w:p>
+      <w:pPr>
+        <w:jc w:val="center"/>
+        <w:rPr>
+          <w:rFonts w:ascii="Arial" w:hAnsi="Arial" w:cs="Arial"/>
+        </w:rPr>
+      </w:pPr>
+    </w:p>
+    <w:p>
+      <w:pPr>
+        <w:jc w:val="center"/>
+        <w:rPr>
+          <w:rFonts w:ascii="Arial" w:hAnsi="Arial" w:cs="Arial"/>
+        </w:rPr>
+      </w:pPr>
+    </w:p>
+    <w:p>
+      <w:pPr>
+        <w:jc w:val="center"/>
+        <w:rPr>
+          <w:rFonts w:ascii="Arial" w:hAnsi="Arial" w:cs="Arial"/>
+        </w:rPr>
+      </w:pPr>
+    </w:p>
+    <w:p>
+      <w:pPr>
+        <w:jc w:val="center"/>
+        <w:rPr>
+          <w:rFonts w:ascii="Arial" w:hAnsi="Arial" w:cs="Arial"/>
+        </w:rPr>
+      </w:pPr>
+    </w:p>
+    <w:p>
+      <w:pPr>
+        <w:jc w:val="center"/>
+        <w:rPr>
+          <w:rFonts w:ascii="Arial" w:hAnsi="Arial" w:cs="Arial"/>
+        </w:rPr>
+      </w:pPr>
+    </w:p>
+    <w:p>
+      <w:pPr>
+        <w:pStyle w:val="Heading1"/>
+        <w:jc w:val="center"/>
+        <w:rPr>
           <w:rFonts w:ascii="Arial" w:eastAsia="Arial" w:hAnsi="Arial" w:cs="Arial"/>
           <w:b/>
           <w:bCs/>
@@ -6010,7 +7051,7 @@
           <w:szCs w:val="28"/>
         </w:rPr>
       </w:pPr>
-      <w:bookmarkStart w:id="11" w:name="_Toc199538639"/>
+      <w:bookmarkStart w:id="15" w:name="_Toc199688534"/>
       <w:r>
         <w:rPr>
           <w:rFonts w:ascii="Arial" w:eastAsia="Arial" w:hAnsi="Arial" w:cs="Arial"/>
@@ -6023,7 +7064,7 @@
         <w:lastRenderedPageBreak/>
         <w:t>PREMISSAS, RESTRIÇÕES, RISCOS</w:t>
       </w:r>
-      <w:bookmarkEnd w:id="11"/>
+      <w:bookmarkEnd w:id="15"/>
     </w:p>
     <w:p>
       <w:pPr>
@@ -6047,7 +7088,7 @@
           <w:szCs w:val="24"/>
         </w:rPr>
       </w:pPr>
-      <w:bookmarkStart w:id="12" w:name="_Toc199538640"/>
+      <w:bookmarkStart w:id="16" w:name="_Toc199688535"/>
       <w:r>
         <w:rPr>
           <w:rFonts w:ascii="Arial" w:eastAsia="Arial" w:hAnsi="Arial" w:cs="Arial"/>
@@ -6070,7 +7111,7 @@
         </w:rPr>
         <w:t>REMISSAS</w:t>
       </w:r>
-      <w:bookmarkEnd w:id="12"/>
+      <w:bookmarkEnd w:id="16"/>
     </w:p>
     <w:p>
       <w:pPr>
@@ -6145,7 +7186,7 @@
           <w:szCs w:val="24"/>
         </w:rPr>
       </w:pPr>
-      <w:bookmarkStart w:id="13" w:name="_Toc199538641"/>
+      <w:bookmarkStart w:id="17" w:name="_Toc199688536"/>
       <w:r>
         <w:rPr>
           <w:rFonts w:ascii="Arial" w:eastAsia="Arial" w:hAnsi="Arial" w:cs="Arial"/>
@@ -6168,7 +7209,7 @@
         </w:rPr>
         <w:t>ESTRIÇÕES</w:t>
       </w:r>
-      <w:bookmarkEnd w:id="13"/>
+      <w:bookmarkEnd w:id="17"/>
     </w:p>
     <w:p>
       <w:pPr>
@@ -6225,7 +7266,7 @@
           <w:szCs w:val="24"/>
         </w:rPr>
       </w:pPr>
-      <w:bookmarkStart w:id="14" w:name="_Toc199538642"/>
+      <w:bookmarkStart w:id="18" w:name="_Toc199688537"/>
       <w:r>
         <w:rPr>
           <w:rFonts w:ascii="Arial" w:eastAsia="Arial" w:hAnsi="Arial" w:cs="Arial"/>
@@ -6248,7 +7289,7 @@
         </w:rPr>
         <w:t>ISCOS</w:t>
       </w:r>
-      <w:bookmarkEnd w:id="14"/>
+      <w:bookmarkEnd w:id="18"/>
     </w:p>
     <w:p>
       <w:pPr>
@@ -6372,7 +7413,7 @@
           <w:szCs w:val="28"/>
         </w:rPr>
       </w:pPr>
-      <w:bookmarkStart w:id="15" w:name="_Toc199538643"/>
+      <w:bookmarkStart w:id="19" w:name="_Toc199688538"/>
       <w:r>
         <w:rPr>
           <w:rFonts w:ascii="Arial" w:eastAsia="Arial" w:hAnsi="Arial" w:cs="Arial"/>
@@ -6385,7 +7426,7 @@
         <w:lastRenderedPageBreak/>
         <w:t>REFERÊNCIAS BIBLIOGRÁFICAS</w:t>
       </w:r>
-      <w:bookmarkEnd w:id="15"/>
+      <w:bookmarkEnd w:id="19"/>
     </w:p>
     <w:p/>
     <w:p>
@@ -6397,7 +7438,7 @@
           <w:color w:val="000000" w:themeColor="text1"/>
         </w:rPr>
       </w:pPr>
-      <w:hyperlink r:id="rId11">
+      <w:hyperlink r:id="rId15">
         <w:r>
           <w:rPr>
             <w:rStyle w:val="Hyperlink"/>
@@ -6416,7 +7457,7 @@
         </w:rPr>
         <w:t xml:space="preserve"> </w:t>
       </w:r>
-      <w:hyperlink r:id="rId12">
+      <w:hyperlink r:id="rId16">
         <w:r>
           <w:rPr>
             <w:rStyle w:val="Hyperlink"/>
@@ -6435,7 +7476,7 @@
         </w:rPr>
         <w:t xml:space="preserve"> </w:t>
       </w:r>
-      <w:hyperlink r:id="rId13">
+      <w:hyperlink r:id="rId17">
         <w:r>
           <w:rPr>
             <w:rStyle w:val="Hyperlink"/>
@@ -6451,11 +7492,6 @@
       <w:pPr>
         <w:spacing w:line="408" w:lineRule="auto"/>
         <w:ind w:left="23" w:right="1312"/>
-        <w:rPr>
-          <w:rFonts w:ascii="Arial" w:eastAsia="Arial" w:hAnsi="Arial" w:cs="Arial"/>
-          <w:color w:val="000000" w:themeColor="text1"/>
-          <w:lang w:val="en-US"/>
-        </w:rPr>
       </w:pPr>
       <w:proofErr w:type="spellStart"/>
       <w:r>
@@ -6485,7 +7521,7 @@
         </w:rPr>
         <w:t xml:space="preserve"> </w:t>
       </w:r>
-      <w:hyperlink r:id="rId14">
+      <w:hyperlink r:id="rId18">
         <w:r>
           <w:rPr>
             <w:rStyle w:val="Hyperlink"/>
@@ -6519,98 +7555,161 @@
     </w:p>
     <w:p>
       <w:pPr>
-        <w:rPr>
-          <w:rFonts w:ascii="Arial" w:eastAsia="Arial" w:hAnsi="Arial" w:cs="Arial"/>
+        <w:spacing w:line="408" w:lineRule="auto"/>
+        <w:ind w:left="23" w:right="1312"/>
+        <w:rPr>
+          <w:rFonts w:ascii="Arial" w:eastAsia="Arial" w:hAnsi="Arial" w:cs="Arial"/>
+          <w:color w:val="000000" w:themeColor="text1"/>
           <w:lang w:val="en-US"/>
         </w:rPr>
       </w:pPr>
-    </w:p>
-    <w:p>
-      <w:pPr>
-        <w:jc w:val="center"/>
-        <w:rPr>
+      <w:hyperlink r:id="rId19" w:history="1">
+        <w:r>
+          <w:rPr>
+            <w:rStyle w:val="Hyperlink"/>
+            <w:rFonts w:ascii="Arial" w:eastAsia="Arial" w:hAnsi="Arial" w:cs="Arial"/>
+          </w:rPr>
+          <w:t>What is Scrum? | Scrum.org</w:t>
+        </w:r>
+      </w:hyperlink>
+    </w:p>
+    <w:p>
+      <w:pPr>
+        <w:spacing w:line="408" w:lineRule="auto"/>
+        <w:ind w:left="23" w:right="1312"/>
+        <w:rPr>
+          <w:rFonts w:ascii="Arial" w:eastAsia="Arial" w:hAnsi="Arial" w:cs="Arial"/>
+          <w:color w:val="000000" w:themeColor="text1"/>
           <w:lang w:val="en-US"/>
         </w:rPr>
       </w:pPr>
-    </w:p>
-    <w:p>
-      <w:pPr>
-        <w:jc w:val="center"/>
-        <w:rPr>
-          <w:lang w:val="en-US"/>
-        </w:rPr>
-      </w:pPr>
-    </w:p>
-    <w:p>
-      <w:pPr>
-        <w:jc w:val="center"/>
-        <w:rPr>
-          <w:lang w:val="en-US"/>
-        </w:rPr>
-      </w:pPr>
-    </w:p>
-    <w:p>
-      <w:pPr>
-        <w:jc w:val="center"/>
-        <w:rPr>
-          <w:lang w:val="en-US"/>
-        </w:rPr>
-      </w:pPr>
-    </w:p>
-    <w:p>
-      <w:pPr>
-        <w:jc w:val="center"/>
-        <w:rPr>
-          <w:lang w:val="en-US"/>
-        </w:rPr>
-      </w:pPr>
-    </w:p>
-    <w:p>
-      <w:pPr>
-        <w:jc w:val="center"/>
-        <w:rPr>
-          <w:lang w:val="en-US"/>
-        </w:rPr>
-      </w:pPr>
-    </w:p>
-    <w:p>
-      <w:pPr>
-        <w:jc w:val="center"/>
-        <w:rPr>
-          <w:lang w:val="en-US"/>
-        </w:rPr>
-      </w:pPr>
-    </w:p>
-    <w:p>
-      <w:pPr>
-        <w:jc w:val="center"/>
-        <w:rPr>
-          <w:lang w:val="en-US"/>
-        </w:rPr>
-      </w:pPr>
-    </w:p>
-    <w:p>
-      <w:pPr>
-        <w:jc w:val="center"/>
-        <w:rPr>
-          <w:lang w:val="en-US"/>
-        </w:rPr>
-      </w:pPr>
-    </w:p>
-    <w:p>
-      <w:pPr>
-        <w:jc w:val="center"/>
-        <w:rPr>
-          <w:lang w:val="en-US"/>
-        </w:rPr>
-      </w:pPr>
-    </w:p>
-    <w:p>
-      <w:pPr>
-        <w:jc w:val="center"/>
-        <w:rPr>
-          <w:lang w:val="en-US"/>
-        </w:rPr>
+      <w:hyperlink r:id="rId20" w:history="1">
+        <w:r>
+          <w:rPr>
+            <w:rStyle w:val="Hyperlink"/>
+            <w:rFonts w:ascii="Arial" w:eastAsia="Arial" w:hAnsi="Arial" w:cs="Arial"/>
+          </w:rPr>
+          <w:t>Conheça os 17 ODS da ONU: Os Objetivos de Desenvolvimento Sustentável para a Agenda 2030 - Sustentabilidade Agora</w:t>
+        </w:r>
+      </w:hyperlink>
+    </w:p>
+    <w:p>
+      <w:pPr>
+        <w:spacing w:line="408" w:lineRule="auto"/>
+        <w:ind w:left="23" w:right="1312"/>
+        <w:rPr>
+          <w:rFonts w:ascii="Arial" w:eastAsia="Arial" w:hAnsi="Arial" w:cs="Arial"/>
+          <w:color w:val="000000" w:themeColor="text1"/>
+        </w:rPr>
+      </w:pPr>
+      <w:hyperlink r:id="rId21" w:history="1">
+        <w:r>
+          <w:rPr>
+            <w:rStyle w:val="Hyperlink"/>
+            <w:rFonts w:ascii="Arial" w:eastAsia="Arial" w:hAnsi="Arial" w:cs="Arial"/>
+          </w:rPr>
+          <w:t>ODS 9 - Indústria, Inovação e Infraestrutura - Ipea - Objetivos do Desenvolvimento Sustentável</w:t>
+        </w:r>
+      </w:hyperlink>
+    </w:p>
+    <w:p>
+      <w:pPr>
+        <w:spacing w:line="408" w:lineRule="auto"/>
+        <w:ind w:left="23" w:right="1312"/>
+        <w:rPr>
+          <w:rFonts w:ascii="Arial" w:eastAsia="Arial" w:hAnsi="Arial" w:cs="Arial"/>
+          <w:color w:val="000000" w:themeColor="text1"/>
+        </w:rPr>
+      </w:pPr>
+      <w:hyperlink r:id="rId22" w:history="1">
+        <w:r>
+          <w:rPr>
+            <w:rStyle w:val="Hyperlink"/>
+            <w:rFonts w:ascii="Arial" w:eastAsia="Arial" w:hAnsi="Arial" w:cs="Arial"/>
+          </w:rPr>
+          <w:t>Newest Questions - Stack Overflow</w:t>
+        </w:r>
+      </w:hyperlink>
+    </w:p>
+    <w:p>
+      <w:pPr>
+        <w:spacing w:line="408" w:lineRule="auto"/>
+        <w:ind w:left="23" w:right="1312"/>
+        <w:rPr>
+          <w:rFonts w:ascii="Arial" w:eastAsia="Arial" w:hAnsi="Arial" w:cs="Arial"/>
+          <w:color w:val="000000" w:themeColor="text1"/>
+        </w:rPr>
+      </w:pPr>
+      <w:hyperlink r:id="rId23" w:history="1">
+        <w:r>
+          <w:rPr>
+            <w:rStyle w:val="Hyperlink"/>
+            <w:rFonts w:ascii="Arial" w:eastAsia="Arial" w:hAnsi="Arial" w:cs="Arial"/>
+          </w:rPr>
+          <w:t>Mitologia nórdica: deuses, símbolos e lendas - Toda Matéria</w:t>
+        </w:r>
+      </w:hyperlink>
+    </w:p>
+    <w:p>
+      <w:pPr>
+        <w:rPr>
+          <w:rFonts w:ascii="Arial" w:eastAsia="Arial" w:hAnsi="Arial" w:cs="Arial"/>
+        </w:rPr>
+      </w:pPr>
+    </w:p>
+    <w:p>
+      <w:pPr>
+        <w:jc w:val="center"/>
+      </w:pPr>
+    </w:p>
+    <w:p>
+      <w:pPr>
+        <w:jc w:val="center"/>
+      </w:pPr>
+    </w:p>
+    <w:p>
+      <w:pPr>
+        <w:jc w:val="center"/>
+      </w:pPr>
+    </w:p>
+    <w:p>
+      <w:pPr>
+        <w:jc w:val="center"/>
+      </w:pPr>
+    </w:p>
+    <w:p>
+      <w:pPr>
+        <w:jc w:val="center"/>
+      </w:pPr>
+    </w:p>
+    <w:p>
+      <w:pPr>
+        <w:jc w:val="center"/>
+      </w:pPr>
+    </w:p>
+    <w:p>
+      <w:pPr>
+        <w:jc w:val="center"/>
+      </w:pPr>
+    </w:p>
+    <w:p>
+      <w:pPr>
+        <w:jc w:val="center"/>
+      </w:pPr>
+    </w:p>
+    <w:p>
+      <w:pPr>
+        <w:jc w:val="center"/>
+      </w:pPr>
+    </w:p>
+    <w:p>
+      <w:pPr>
+        <w:jc w:val="center"/>
+      </w:pPr>
+    </w:p>
+    <w:p>
+      <w:pPr>
+        <w:jc w:val="center"/>
       </w:pPr>
     </w:p>
     <w:sectPr>
@@ -7419,7 +8518,6 @@
   <w:style w:type="character" w:default="1" w:styleId="DefaultParagraphFont">
     <w:name w:val="Default Paragraph Font"/>
     <w:uiPriority w:val="1"/>
-    <w:semiHidden/>
     <w:unhideWhenUsed/>
   </w:style>
   <w:style w:type="table" w:default="1" w:styleId="TableNormal">
@@ -7505,6 +8603,18 @@
       <w:ind w:left="720"/>
       <w:contextualSpacing/>
     </w:pPr>
+  </w:style>
+  <w:style w:type="character" w:styleId="UnresolvedMention">
+    <w:name w:val="Unresolved Mention"/>
+    <w:basedOn w:val="DefaultParagraphFont"/>
+    <w:uiPriority w:val="99"/>
+    <w:semiHidden/>
+    <w:unhideWhenUsed/>
+    <w:rsid w:val="0035157F"/>
+    <w:rPr>
+      <w:color w:val="605E5C"/>
+      <w:shd w:val="clear" w:color="auto" w:fill="E1DFDD"/>
+    </w:rPr>
   </w:style>
 </w:styles>
 </file>

</xml_diff>